<commit_message>
resume pdf and docx
</commit_message>
<xml_diff>
--- a/content/JomarieJay Resume 2025.docx
+++ b/content/JomarieJay Resume 2025.docx
@@ -21,7 +21,7 @@
     <w:tbl>
       <w:tblPr>
         <w:tblStyle w:val="a"/>
-        <w:tblW w:w="10649" w:type="dxa"/>
+        <w:tblW w:w="10470" w:type="dxa"/>
         <w:tblInd w:w="0" w:type="dxa"/>
         <w:tblBorders>
           <w:top w:val="single" w:sz="8" w:space="0" w:color="000000"/>
@@ -35,16 +35,16 @@
         <w:tblLook w:val="0600" w:firstRow="0" w:lastRow="0" w:firstColumn="0" w:lastColumn="0" w:noHBand="1" w:noVBand="1"/>
       </w:tblPr>
       <w:tblGrid>
-        <w:gridCol w:w="7293"/>
-        <w:gridCol w:w="3356"/>
+        <w:gridCol w:w="7170"/>
+        <w:gridCol w:w="3300"/>
       </w:tblGrid>
       <w:tr>
         <w:trPr>
-          <w:trHeight w:val="1674"/>
+          <w:trHeight w:val="1600"/>
         </w:trPr>
         <w:tc>
           <w:tcPr>
-            <w:tcW w:w="7293" w:type="dxa"/>
+            <w:tcW w:w="7170" w:type="dxa"/>
             <w:tcBorders>
               <w:top w:val="nil"/>
               <w:left w:val="nil"/>
@@ -70,30 +70,18 @@
                 <w:between w:val="nil"/>
               </w:pBdr>
               <w:rPr>
-                <w:sz w:val="50"/>
-                <w:szCs w:val="50"/>
-              </w:rPr>
-            </w:pPr>
-            <w:r>
-              <w:rPr>
-                <w:sz w:val="50"/>
-                <w:szCs w:val="50"/>
-              </w:rPr>
-              <w:t>JOMARIE JAY</w:t>
-            </w:r>
-            <w:r>
-              <w:rPr>
-                <w:sz w:val="50"/>
-                <w:szCs w:val="50"/>
-              </w:rPr>
-              <w:t xml:space="preserve"> T</w:t>
-            </w:r>
-            <w:r>
-              <w:rPr>
-                <w:sz w:val="50"/>
-                <w:szCs w:val="50"/>
-              </w:rPr>
-              <w:t xml:space="preserve"> BATINGAL</w:t>
+                <w:sz w:val="48"/>
+                <w:szCs w:val="48"/>
+              </w:rPr>
+            </w:pPr>
+            <w:bookmarkStart w:id="0" w:name="_x8fm1uorkbaw" w:colFirst="0" w:colLast="0"/>
+            <w:bookmarkEnd w:id="0"/>
+            <w:r>
+              <w:rPr>
+                <w:sz w:val="48"/>
+                <w:szCs w:val="48"/>
+              </w:rPr>
+              <w:t>JOMARIE JAY T BATINGAL</w:t>
             </w:r>
           </w:p>
           <w:p>
@@ -111,24 +99,31 @@
                 <w:szCs w:val="22"/>
               </w:rPr>
             </w:pPr>
-            <w:bookmarkStart w:id="0" w:name="_ymi089liagec" w:colFirst="0" w:colLast="0"/>
-            <w:bookmarkEnd w:id="0"/>
+            <w:bookmarkStart w:id="1" w:name="_ymi089liagec" w:colFirst="0" w:colLast="0"/>
+            <w:bookmarkEnd w:id="1"/>
             <w:r>
               <w:rPr>
                 <w:sz w:val="22"/>
                 <w:szCs w:val="22"/>
               </w:rPr>
-              <w:t>Full-stack Web Developer</w:t>
-            </w:r>
-            <w:r>
+              <w:t xml:space="preserve">Full-stack Web Developer  </w:t>
+            </w:r>
+          </w:p>
+          <w:p>
+            <w:pPr>
+              <w:pStyle w:val="Subtitle"/>
+              <w:pBdr>
+                <w:top w:val="nil"/>
+                <w:left w:val="nil"/>
+                <w:bottom w:val="nil"/>
+                <w:right w:val="nil"/>
+                <w:between w:val="nil"/>
+              </w:pBdr>
               <w:rPr>
                 <w:sz w:val="22"/>
                 <w:szCs w:val="22"/>
               </w:rPr>
-              <w:t xml:space="preserve">  </w:t>
-            </w:r>
-          </w:p>
-          <w:p>
+            </w:pPr>
             <w:r>
               <w:t xml:space="preserve">(React (UI) </w:t>
             </w:r>
@@ -157,13 +152,20 @@
               <w:t>→</w:t>
             </w:r>
             <w:r>
-              <w:t xml:space="preserve"> Database. </w:t>
+              <w:t xml:space="preserve"> Database.</w:t>
+            </w:r>
+            <w:r>
+              <w:rPr>
+                <w:sz w:val="22"/>
+                <w:szCs w:val="22"/>
+              </w:rPr>
+              <w:t xml:space="preserve"> </w:t>
             </w:r>
           </w:p>
         </w:tc>
         <w:tc>
           <w:tcPr>
-            <w:tcW w:w="3356" w:type="dxa"/>
+            <w:tcW w:w="3300" w:type="dxa"/>
             <w:tcBorders>
               <w:top w:val="nil"/>
               <w:left w:val="nil"/>
@@ -294,7 +296,7 @@
                   <w:sz w:val="16"/>
                   <w:szCs w:val="16"/>
                 </w:rPr>
-                <w:t>Jomarie Jay T. Batingal | Portfolio</w:t>
+                <w:t>Portfolio</w:t>
               </w:r>
             </w:hyperlink>
           </w:p>
@@ -325,7 +327,7 @@
                   <w:sz w:val="16"/>
                   <w:szCs w:val="16"/>
                 </w:rPr>
-                <w:t>Jomarie Jay Torres Batingal | LinkedIn</w:t>
+                <w:t>LinkedIn</w:t>
               </w:r>
             </w:hyperlink>
           </w:p>
@@ -333,11 +335,11 @@
       </w:tr>
       <w:tr>
         <w:trPr>
-          <w:trHeight w:val="12304"/>
+          <w:trHeight w:val="11760"/>
         </w:trPr>
         <w:tc>
           <w:tcPr>
-            <w:tcW w:w="7293" w:type="dxa"/>
+            <w:tcW w:w="7170" w:type="dxa"/>
             <w:tcBorders>
               <w:top w:val="nil"/>
               <w:left w:val="nil"/>
@@ -356,12 +358,16 @@
             <w:pPr>
               <w:pStyle w:val="Heading1"/>
             </w:pPr>
-            <w:bookmarkStart w:id="1" w:name="_e7fv9w4eatei" w:colFirst="0" w:colLast="0"/>
-            <w:bookmarkEnd w:id="1"/>
-            <w:r>
-              <w:lastRenderedPageBreak/>
+            <w:bookmarkStart w:id="2" w:name="_e7fv9w4eatei" w:colFirst="0" w:colLast="0"/>
+            <w:bookmarkEnd w:id="2"/>
+            <w:r>
               <w:t>OBJECTIVES</w:t>
             </w:r>
+          </w:p>
+          <w:p>
+            <w:pPr>
+              <w:spacing w:before="0" w:line="240" w:lineRule="auto"/>
+            </w:pPr>
           </w:p>
           <w:p>
             <w:pPr>
@@ -369,14 +375,6 @@
               <w:spacing w:before="0" w:after="120" w:line="276" w:lineRule="auto"/>
               <w:ind w:right="0"/>
               <w:jc w:val="both"/>
-            </w:pPr>
-          </w:p>
-          <w:p>
-            <w:pPr>
-              <w:widowControl/>
-              <w:spacing w:before="0" w:after="120" w:line="276" w:lineRule="auto"/>
-              <w:ind w:right="0"/>
-              <w:jc w:val="both"/>
               <w:rPr>
                 <w:color w:val="434343"/>
                 <w:sz w:val="16"/>
@@ -387,7 +385,27 @@
               <w:rPr>
                 <w:color w:val="434343"/>
               </w:rPr>
-              <w:t>To apply and continuously improve my skills as a Full Stack Web Developer by building scalable and high-quality web applications using React, Next.js, Node.js, Prisma, and modern databases. I aim to contribute effectively to a development team, take on meaningful challenges, and grow into higher responsibilities and leadership roles, including earning promotions through performance and dedication.</w:t>
+              <w:t xml:space="preserve">To apply and continuously enhance my skills as a Full Stack Web Developer with </w:t>
+            </w:r>
+            <w:r>
+              <w:rPr>
+                <w:b/>
+                <w:bCs/>
+                <w:color w:val="434343"/>
+              </w:rPr>
+              <w:t>more than 10 years of experience</w:t>
+            </w:r>
+            <w:r>
+              <w:rPr>
+                <w:color w:val="434343"/>
+              </w:rPr>
+              <w:t xml:space="preserve"> across multiple programming languages and technologies, by building scalable and high-quality web applications using Next.js, Node.js, Prisma, and modern databases. I aim to contribute effectively to a development team, take on meaningful challenges, and grow into higher responsibilities and leadership roles, earning promotions through performance, dedication, and consistent results</w:t>
+            </w:r>
+            <w:r>
+              <w:rPr>
+                <w:color w:val="434343"/>
+              </w:rPr>
+              <w:t>.</w:t>
             </w:r>
           </w:p>
           <w:p>
@@ -401,8 +419,8 @@
                 <w:between w:val="nil"/>
               </w:pBdr>
             </w:pPr>
-            <w:bookmarkStart w:id="2" w:name="_y7d3xdxnr44m" w:colFirst="0" w:colLast="0"/>
-            <w:bookmarkEnd w:id="2"/>
+            <w:bookmarkStart w:id="3" w:name="_y7d3xdxnr44m" w:colFirst="0" w:colLast="0"/>
+            <w:bookmarkEnd w:id="3"/>
             <w:r>
               <w:t>PROFESSIONAL WORK EXPERIENCES</w:t>
             </w:r>
@@ -426,8 +444,10 @@
                 <w:szCs w:val="24"/>
               </w:rPr>
             </w:pPr>
-            <w:bookmarkStart w:id="3" w:name="_rfgvkg2ifhfd" w:colFirst="0" w:colLast="0"/>
-            <w:bookmarkEnd w:id="3"/>
+            <w:bookmarkStart w:id="4" w:name="_rfgvkg2ifhfd" w:colFirst="0" w:colLast="0"/>
+            <w:bookmarkStart w:id="5" w:name="_1hxcpsc1hco2" w:colFirst="0" w:colLast="0"/>
+            <w:bookmarkEnd w:id="4"/>
+            <w:bookmarkEnd w:id="5"/>
             <w:r>
               <w:t xml:space="preserve">AJIO I.T. Solutions, </w:t>
             </w:r>
@@ -459,8 +479,8 @@
                 <w:between w:val="nil"/>
               </w:pBdr>
             </w:pPr>
-            <w:bookmarkStart w:id="4" w:name="_n64fgzu3lwuy" w:colFirst="0" w:colLast="0"/>
-            <w:bookmarkEnd w:id="4"/>
+            <w:bookmarkStart w:id="6" w:name="_n64fgzu3lwuy" w:colFirst="0" w:colLast="0"/>
+            <w:bookmarkEnd w:id="6"/>
             <w:r>
               <w:t>OCTOBER 2020 - DECEMBER 2025 (5 years and 2 months)</w:t>
             </w:r>
@@ -470,7 +490,7 @@
               <w:widowControl/>
               <w:numPr>
                 <w:ilvl w:val="0"/>
-                <w:numId w:val="2"/>
+                <w:numId w:val="6"/>
               </w:numPr>
               <w:spacing w:before="0" w:line="276" w:lineRule="auto"/>
               <w:ind w:right="0"/>
@@ -497,7 +517,7 @@
               <w:widowControl/>
               <w:numPr>
                 <w:ilvl w:val="0"/>
-                <w:numId w:val="2"/>
+                <w:numId w:val="6"/>
               </w:numPr>
               <w:spacing w:before="0" w:line="276" w:lineRule="auto"/>
               <w:ind w:right="0"/>
@@ -522,19 +542,7 @@
               <w:rPr>
                 <w:color w:val="000000"/>
               </w:rPr>
-              <w:t xml:space="preserve">ystems </w:t>
-            </w:r>
-            <w:r>
-              <w:rPr>
-                <w:color w:val="000000"/>
-              </w:rPr>
-              <w:t>Handled:</w:t>
-            </w:r>
-            <w:r>
-              <w:rPr>
-                <w:color w:val="000000"/>
-              </w:rPr>
-              <w:t xml:space="preserve"> </w:t>
+              <w:t xml:space="preserve">ystems Handled: </w:t>
             </w:r>
           </w:p>
           <w:p>
@@ -542,7 +550,7 @@
               <w:widowControl/>
               <w:numPr>
                 <w:ilvl w:val="1"/>
-                <w:numId w:val="2"/>
+                <w:numId w:val="6"/>
               </w:numPr>
               <w:spacing w:before="0" w:line="276" w:lineRule="auto"/>
               <w:ind w:right="0"/>
@@ -591,19 +599,7 @@
               <w:rPr>
                 <w:color w:val="000000"/>
               </w:rPr>
-              <w:t>,</w:t>
-            </w:r>
-            <w:r>
-              <w:rPr>
-                <w:color w:val="000000"/>
-              </w:rPr>
-              <w:t xml:space="preserve"> </w:t>
-            </w:r>
-            <w:r>
-              <w:rPr>
-                <w:color w:val="000000"/>
-              </w:rPr>
-              <w:t>kus-front, kus-admin-react, bnc react native</w:t>
+              <w:t>, kuhl-One, kus-front, kus-admin-react, bnc react native</w:t>
             </w:r>
           </w:p>
           <w:p>
@@ -611,7 +607,7 @@
               <w:widowControl/>
               <w:numPr>
                 <w:ilvl w:val="0"/>
-                <w:numId w:val="2"/>
+                <w:numId w:val="6"/>
               </w:numPr>
               <w:spacing w:before="0" w:line="276" w:lineRule="auto"/>
               <w:ind w:right="0"/>
@@ -634,31 +630,7 @@
                 <w:bCs/>
                 <w:color w:val="000000"/>
               </w:rPr>
-              <w:t xml:space="preserve"> Thymeleaf, CSS, JavaScript, React, React TypeScript, MySQL, PostgreSQL, Maven, REST API</w:t>
-            </w:r>
-            <w:r>
-              <w:rPr>
-                <w:b/>
-                <w:bCs/>
-                <w:color w:val="000000"/>
-              </w:rPr>
-              <w:t xml:space="preserve">, </w:t>
-            </w:r>
-            <w:r>
-              <w:rPr>
-                <w:b/>
-                <w:bCs/>
-                <w:color w:val="000000"/>
-              </w:rPr>
-              <w:t>Docker, Git, Claude Code, GitHub Copilot, Codex-gpt, PRISMA</w:t>
-            </w:r>
-            <w:r>
-              <w:rPr>
-                <w:b/>
-                <w:bCs/>
-                <w:color w:val="000000"/>
-              </w:rPr>
-              <w:t>, Firebase</w:t>
+              <w:t xml:space="preserve"> Thymeleaf, CSS, JavaScript, React, React TypeScript, MySQL, PostgreSQL, Maven, REST API, Docker, Git, Claude Code, GitHub Copilot, Codex-gpt, PRISMA, Firebase</w:t>
             </w:r>
           </w:p>
           <w:p>
@@ -678,21 +650,14 @@
                 <w:iCs/>
               </w:rPr>
             </w:pPr>
-            <w:bookmarkStart w:id="5" w:name="_wj0puh61kxsr" w:colFirst="0" w:colLast="0"/>
-            <w:bookmarkEnd w:id="5"/>
-            <w:r>
-              <w:rPr>
-                <w:rFonts w:cstheme="minorHAnsi"/>
-                <w:shd w:val="clear" w:color="auto" w:fill="FFFFFF"/>
-              </w:rPr>
-              <w:t>Mariñas &amp;</w:t>
-            </w:r>
-            <w:r>
-              <w:rPr>
-                <w:rFonts w:cstheme="minorHAnsi"/>
-                <w:shd w:val="clear" w:color="auto" w:fill="FFFFFF"/>
-              </w:rPr>
-              <w:t xml:space="preserve"> Corporation Builders Inc. </w:t>
+            <w:bookmarkStart w:id="7" w:name="_wj0puh61kxsr" w:colFirst="0" w:colLast="0"/>
+            <w:bookmarkEnd w:id="7"/>
+            <w:r>
+              <w:rPr>
+                <w:rFonts w:cstheme="minorHAnsi"/>
+                <w:shd w:val="clear" w:color="auto" w:fill="FFFFFF"/>
+              </w:rPr>
+              <w:t xml:space="preserve">Mariñas &amp; Corporation Builders Inc. </w:t>
             </w:r>
             <w:r>
               <w:rPr>
@@ -708,16 +673,7 @@
                 <w:i/>
                 <w:iCs/>
               </w:rPr>
-              <w:t>Junior</w:t>
-            </w:r>
-            <w:r>
-              <w:rPr>
-                <w:b w:val="0"/>
-                <w:bCs w:val="0"/>
-                <w:i/>
-                <w:iCs/>
-              </w:rPr>
-              <w:t xml:space="preserve"> Developer</w:t>
+              <w:t>Junior Developer</w:t>
             </w:r>
           </w:p>
           <w:p>
@@ -731,19 +687,10 @@
                 <w:between w:val="nil"/>
               </w:pBdr>
             </w:pPr>
-            <w:bookmarkStart w:id="6" w:name="_8hk593fs3sag" w:colFirst="0" w:colLast="0"/>
-            <w:bookmarkEnd w:id="6"/>
-            <w:r>
-              <w:t xml:space="preserve">NOVEMBER </w:t>
-            </w:r>
-            <w:r>
-              <w:t>2019 -</w:t>
-            </w:r>
-            <w:r>
-              <w:t xml:space="preserve"> SEPTEMBER 202</w:t>
-            </w:r>
-            <w:r>
-              <w:t>0 (10 months)</w:t>
+            <w:bookmarkStart w:id="8" w:name="_8hk593fs3sag" w:colFirst="0" w:colLast="0"/>
+            <w:bookmarkEnd w:id="8"/>
+            <w:r>
+              <w:t>NOVEMBER 2019 - SEPTEMBER 2020 (10 months)</w:t>
             </w:r>
           </w:p>
           <w:p>
@@ -751,7 +698,7 @@
               <w:widowControl/>
               <w:numPr>
                 <w:ilvl w:val="0"/>
-                <w:numId w:val="4"/>
+                <w:numId w:val="8"/>
               </w:numPr>
               <w:spacing w:before="0" w:line="276" w:lineRule="auto"/>
               <w:ind w:right="0"/>
@@ -772,7 +719,7 @@
               <w:widowControl/>
               <w:numPr>
                 <w:ilvl w:val="0"/>
-                <w:numId w:val="4"/>
+                <w:numId w:val="8"/>
               </w:numPr>
               <w:spacing w:before="0" w:line="276" w:lineRule="auto"/>
               <w:ind w:right="0"/>
@@ -785,19 +732,7 @@
               <w:rPr>
                 <w:color w:val="000000"/>
               </w:rPr>
-              <w:t xml:space="preserve">Systems </w:t>
-            </w:r>
-            <w:r>
-              <w:rPr>
-                <w:color w:val="000000"/>
-              </w:rPr>
-              <w:t>Handled:</w:t>
-            </w:r>
-            <w:r>
-              <w:rPr>
-                <w:color w:val="000000"/>
-              </w:rPr>
-              <w:t xml:space="preserve"> </w:t>
+              <w:t xml:space="preserve">Systems Handled: </w:t>
             </w:r>
           </w:p>
           <w:p>
@@ -805,7 +740,7 @@
               <w:widowControl/>
               <w:numPr>
                 <w:ilvl w:val="1"/>
-                <w:numId w:val="4"/>
+                <w:numId w:val="8"/>
               </w:numPr>
               <w:spacing w:before="0" w:line="276" w:lineRule="auto"/>
               <w:ind w:right="0"/>
@@ -818,19 +753,7 @@
               <w:rPr>
                 <w:color w:val="000000"/>
               </w:rPr>
-              <w:t xml:space="preserve">8 miles travel company and portal </w:t>
-            </w:r>
-            <w:r>
-              <w:rPr>
-                <w:color w:val="000000"/>
-              </w:rPr>
-              <w:t>websites (</w:t>
-            </w:r>
-            <w:r>
-              <w:rPr>
-                <w:color w:val="000000"/>
-              </w:rPr>
-              <w:t xml:space="preserve">online ticket booking flight system reference site is </w:t>
+              <w:t xml:space="preserve">8 miles travel company and portal websites (online ticket booking flight system reference site is </w:t>
             </w:r>
             <w:hyperlink r:id="rId11" w:history="1">
               <w:r>
@@ -852,7 +775,7 @@
               <w:widowControl/>
               <w:numPr>
                 <w:ilvl w:val="0"/>
-                <w:numId w:val="4"/>
+                <w:numId w:val="8"/>
               </w:numPr>
               <w:spacing w:before="0" w:line="276" w:lineRule="auto"/>
               <w:ind w:right="0"/>
@@ -874,47 +797,7 @@
                 <w:bCs/>
                 <w:color w:val="000000"/>
               </w:rPr>
-              <w:t xml:space="preserve">C# Mvc, C# </w:t>
-            </w:r>
-            <w:r>
-              <w:rPr>
-                <w:b/>
-                <w:bCs/>
-                <w:color w:val="000000"/>
-              </w:rPr>
-              <w:t>Api</w:t>
-            </w:r>
-            <w:r>
-              <w:rPr>
-                <w:b/>
-                <w:bCs/>
-                <w:color w:val="000000"/>
-              </w:rPr>
-              <w:t xml:space="preserve">, my </w:t>
-            </w:r>
-            <w:r>
-              <w:rPr>
-                <w:b/>
-                <w:bCs/>
-                <w:color w:val="000000"/>
-              </w:rPr>
-              <w:t>SQL</w:t>
-            </w:r>
-            <w:r>
-              <w:rPr>
-                <w:b/>
-                <w:bCs/>
-                <w:color w:val="000000"/>
-              </w:rPr>
-              <w:t xml:space="preserve"> Server, Git, Bootstrap</w:t>
-            </w:r>
-            <w:r>
-              <w:rPr>
-                <w:b/>
-                <w:bCs/>
-                <w:color w:val="000000"/>
-              </w:rPr>
-              <w:t xml:space="preserve"> SASS</w:t>
+              <w:t>C# Mvc, C# Api, my SQL Server, Git, Bootstrap SASS</w:t>
             </w:r>
           </w:p>
           <w:p>
@@ -934,8 +817,6 @@
                 <w:iCs/>
               </w:rPr>
             </w:pPr>
-            <w:bookmarkStart w:id="7" w:name="_1hxcpsc1hco2" w:colFirst="0" w:colLast="0"/>
-            <w:bookmarkEnd w:id="7"/>
             <w:r>
               <w:t>Cebu General Service Inc.</w:t>
             </w:r>
@@ -958,25 +839,86 @@
                 <w:between w:val="nil"/>
               </w:pBdr>
             </w:pPr>
-            <w:bookmarkStart w:id="8" w:name="_ybypdmed418m" w:colFirst="0" w:colLast="0"/>
-            <w:bookmarkEnd w:id="8"/>
-            <w:r>
-              <w:t>SEPTEMBER 201</w:t>
-            </w:r>
-            <w:r>
-              <w:t xml:space="preserve">5 </w:t>
-            </w:r>
-            <w:r>
-              <w:t>- APRIL 2019</w:t>
-            </w:r>
-            <w:r>
-              <w:t xml:space="preserve"> (3 years </w:t>
-            </w:r>
-            <w:r>
-              <w:t>and 8</w:t>
-            </w:r>
-            <w:r>
-              <w:t xml:space="preserve"> months)</w:t>
+            <w:bookmarkStart w:id="9" w:name="_ybypdmed418m" w:colFirst="0" w:colLast="0"/>
+            <w:bookmarkEnd w:id="9"/>
+            <w:r>
+              <w:t>SEPTEMBER 2015 - APRIL 2019 (3 years and 8 months)</w:t>
+            </w:r>
+          </w:p>
+          <w:p>
+            <w:pPr>
+              <w:widowControl/>
+              <w:numPr>
+                <w:ilvl w:val="0"/>
+                <w:numId w:val="7"/>
+              </w:numPr>
+              <w:spacing w:before="0" w:line="276" w:lineRule="auto"/>
+              <w:ind w:right="0"/>
+              <w:jc w:val="both"/>
+              <w:rPr>
+                <w:color w:val="000000"/>
+              </w:rPr>
+            </w:pPr>
+            <w:r>
+              <w:rPr>
+                <w:color w:val="000000"/>
+              </w:rPr>
+              <w:t>Developed a program and collected information from scratch by directly engaging with users to understand their system requirements. Collaborated closely with the IT head</w:t>
+            </w:r>
+            <w:r>
+              <w:rPr>
+                <w:color w:val="000000"/>
+              </w:rPr>
+              <w:t xml:space="preserve"> </w:t>
+            </w:r>
+            <w:r>
+              <w:rPr>
+                <w:color w:val="000000"/>
+              </w:rPr>
+              <w:t>to discuss insights and align on the best implementation approach.</w:t>
+            </w:r>
+          </w:p>
+          <w:p>
+            <w:pPr>
+              <w:widowControl/>
+              <w:numPr>
+                <w:ilvl w:val="0"/>
+                <w:numId w:val="7"/>
+              </w:numPr>
+              <w:spacing w:before="0" w:line="276" w:lineRule="auto"/>
+              <w:ind w:right="0"/>
+              <w:jc w:val="both"/>
+              <w:rPr>
+                <w:color w:val="000000"/>
+              </w:rPr>
+            </w:pPr>
+            <w:r>
+              <w:rPr>
+                <w:color w:val="000000"/>
+              </w:rPr>
+              <w:lastRenderedPageBreak/>
+              <w:t>Systems Handled:</w:t>
+            </w:r>
+          </w:p>
+          <w:p>
+            <w:pPr>
+              <w:widowControl/>
+              <w:numPr>
+                <w:ilvl w:val="1"/>
+                <w:numId w:val="7"/>
+              </w:numPr>
+              <w:spacing w:before="0" w:line="276" w:lineRule="auto"/>
+              <w:ind w:right="0"/>
+              <w:jc w:val="both"/>
+              <w:rPr>
+                <w:color w:val="000000"/>
+              </w:rPr>
+            </w:pPr>
+            <w:r>
+              <w:rPr>
+                <w:color w:val="000000"/>
+              </w:rPr>
+              <w:t>Master list of employees. Requisition and Inventory Web System, Online Pay slip, Transmittal, Company Website.</w:t>
             </w:r>
           </w:p>
           <w:p>
@@ -990,93 +932,6 @@
               <w:ind w:right="0"/>
               <w:jc w:val="both"/>
               <w:rPr>
-                <w:color w:val="000000"/>
-              </w:rPr>
-            </w:pPr>
-            <w:r>
-              <w:rPr>
-                <w:color w:val="000000"/>
-              </w:rPr>
-              <w:t>Developed a program and collected information from scratch by directly engaging with users to understand their system requirements. Collaborated closely with the IT head</w:t>
-            </w:r>
-            <w:r>
-              <w:rPr>
-                <w:color w:val="000000"/>
-              </w:rPr>
-              <w:t xml:space="preserve"> </w:t>
-            </w:r>
-            <w:r>
-              <w:rPr>
-                <w:color w:val="000000"/>
-              </w:rPr>
-              <w:t>to discuss insights and align on the best implementation approach.</w:t>
-            </w:r>
-          </w:p>
-          <w:p>
-            <w:pPr>
-              <w:widowControl/>
-              <w:numPr>
-                <w:ilvl w:val="0"/>
-                <w:numId w:val="3"/>
-              </w:numPr>
-              <w:spacing w:before="0" w:line="276" w:lineRule="auto"/>
-              <w:ind w:right="0"/>
-              <w:jc w:val="both"/>
-              <w:rPr>
-                <w:color w:val="000000"/>
-              </w:rPr>
-            </w:pPr>
-            <w:r>
-              <w:rPr>
-                <w:color w:val="000000"/>
-              </w:rPr>
-              <w:t xml:space="preserve">Systems </w:t>
-            </w:r>
-            <w:r>
-              <w:rPr>
-                <w:color w:val="000000"/>
-              </w:rPr>
-              <w:t>Handled:</w:t>
-            </w:r>
-          </w:p>
-          <w:p>
-            <w:pPr>
-              <w:widowControl/>
-              <w:numPr>
-                <w:ilvl w:val="1"/>
-                <w:numId w:val="3"/>
-              </w:numPr>
-              <w:spacing w:before="0" w:line="276" w:lineRule="auto"/>
-              <w:ind w:right="0"/>
-              <w:jc w:val="both"/>
-              <w:rPr>
-                <w:color w:val="000000"/>
-              </w:rPr>
-            </w:pPr>
-            <w:r>
-              <w:rPr>
-                <w:color w:val="000000"/>
-              </w:rPr>
-              <w:t>Master list of employees. Requisition and Inventory Web System, Online Pay slip, Transmittal, Company Website</w:t>
-            </w:r>
-            <w:r>
-              <w:rPr>
-                <w:color w:val="000000"/>
-              </w:rPr>
-              <w:t>.</w:t>
-            </w:r>
-          </w:p>
-          <w:p>
-            <w:pPr>
-              <w:widowControl/>
-              <w:numPr>
-                <w:ilvl w:val="0"/>
-                <w:numId w:val="3"/>
-              </w:numPr>
-              <w:spacing w:before="0" w:line="276" w:lineRule="auto"/>
-              <w:ind w:right="0"/>
-              <w:jc w:val="both"/>
-              <w:rPr>
                 <w:rFonts w:ascii="Arial" w:eastAsia="Arial" w:hAnsi="Arial" w:cs="Arial"/>
                 <w:color w:val="000000"/>
               </w:rPr>
@@ -1085,73 +940,21 @@
               <w:rPr>
                 <w:color w:val="000000"/>
               </w:rPr>
-              <w:t>Technologies Used</w:t>
-            </w:r>
-            <w:r>
-              <w:rPr>
-                <w:color w:val="000000"/>
-              </w:rPr>
-              <w:t xml:space="preserve">: </w:t>
-            </w:r>
-            <w:r>
-              <w:rPr>
-                <w:b/>
-                <w:bCs/>
-                <w:color w:val="000000"/>
-              </w:rPr>
-              <w:t>C# Mvc, C#</w:t>
-            </w:r>
-            <w:r>
-              <w:rPr>
-                <w:b/>
-                <w:bCs/>
-                <w:color w:val="000000"/>
-              </w:rPr>
-              <w:t xml:space="preserve"> for</w:t>
-            </w:r>
-            <w:r>
-              <w:rPr>
-                <w:b/>
-                <w:bCs/>
-                <w:color w:val="000000"/>
-              </w:rPr>
-              <w:t xml:space="preserve"> Windows app, my </w:t>
-            </w:r>
-            <w:r>
-              <w:rPr>
-                <w:b/>
-                <w:bCs/>
-                <w:color w:val="000000"/>
-              </w:rPr>
-              <w:t>SQL</w:t>
-            </w:r>
-            <w:r>
-              <w:rPr>
-                <w:b/>
-                <w:bCs/>
-                <w:color w:val="000000"/>
-              </w:rPr>
-              <w:t xml:space="preserve"> Server, Git, Bootstrap SASS</w:t>
-            </w:r>
-          </w:p>
-          <w:p>
-            <w:pPr>
-              <w:widowControl/>
-              <w:spacing w:before="0" w:line="276" w:lineRule="auto"/>
-              <w:ind w:left="360" w:right="0"/>
-              <w:jc w:val="both"/>
-              <w:rPr>
-                <w:rFonts w:ascii="Arial" w:eastAsia="Arial" w:hAnsi="Arial" w:cs="Arial"/>
-                <w:color w:val="000000"/>
-              </w:rPr>
-            </w:pPr>
-            <w:bookmarkStart w:id="9" w:name="_vzxfwzqpw5uu" w:colFirst="0" w:colLast="0"/>
-            <w:bookmarkEnd w:id="9"/>
+              <w:t xml:space="preserve">Technologies Used: </w:t>
+            </w:r>
+            <w:r>
+              <w:rPr>
+                <w:b/>
+                <w:bCs/>
+                <w:color w:val="000000"/>
+              </w:rPr>
+              <w:t>C# Mvc, C# for Windows app, my SQL Server, Git, Bootstrap SASS</w:t>
+            </w:r>
           </w:p>
         </w:tc>
         <w:tc>
           <w:tcPr>
-            <w:tcW w:w="3356" w:type="dxa"/>
+            <w:tcW w:w="3300" w:type="dxa"/>
             <w:tcBorders>
               <w:top w:val="nil"/>
               <w:left w:val="nil"/>
@@ -1173,6 +976,7 @@
             <w:bookmarkStart w:id="10" w:name="_50xjklxp5ool" w:colFirst="0" w:colLast="0"/>
             <w:bookmarkEnd w:id="10"/>
             <w:r>
+              <w:lastRenderedPageBreak/>
               <w:t>EXPERIENCE IN</w:t>
             </w:r>
           </w:p>
@@ -1463,15 +1267,7 @@
                 <w:bCs/>
                 <w:color w:val="000000"/>
               </w:rPr>
-              <w:t xml:space="preserve">React Native </w:t>
-            </w:r>
-            <w:r>
-              <w:rPr>
-                <w:b/>
-                <w:bCs/>
-                <w:color w:val="000000"/>
-              </w:rPr>
-              <w:t>WebView</w:t>
+              <w:t>PRISMA</w:t>
             </w:r>
           </w:p>
           <w:p>
@@ -1500,7 +1296,7 @@
                 <w:bCs/>
                 <w:color w:val="000000"/>
               </w:rPr>
-              <w:t>Playwright</w:t>
+              <w:t>React Native WebView</w:t>
             </w:r>
           </w:p>
           <w:p>
@@ -1529,7 +1325,7 @@
                 <w:bCs/>
                 <w:color w:val="000000"/>
               </w:rPr>
-              <w:t>Selenium C#</w:t>
+              <w:t>Playwright</w:t>
             </w:r>
           </w:p>
           <w:p>
@@ -1558,7 +1354,7 @@
                 <w:bCs/>
                 <w:color w:val="000000"/>
               </w:rPr>
-              <w:t>WordPress</w:t>
+              <w:t>Selenium C#</w:t>
             </w:r>
           </w:p>
           <w:p>
@@ -1587,29 +1383,7 @@
                 <w:bCs/>
                 <w:color w:val="000000"/>
               </w:rPr>
-              <w:t>Shopify liquid code</w:t>
-            </w:r>
-          </w:p>
-          <w:p>
-            <w:pPr>
-              <w:numPr>
-                <w:ilvl w:val="0"/>
-                <w:numId w:val="5"/>
-              </w:numPr>
-              <w:spacing w:before="0"/>
-              <w:rPr>
-                <w:b/>
-                <w:bCs/>
-                <w:color w:val="000000"/>
-              </w:rPr>
-            </w:pPr>
-            <w:r>
-              <w:rPr>
-                <w:b/>
-                <w:bCs/>
-                <w:color w:val="000000"/>
-              </w:rPr>
-              <w:t>PHP, Laravel</w:t>
+              <w:t>WordPress</w:t>
             </w:r>
           </w:p>
           <w:p>
@@ -1638,47 +1412,29 @@
                 <w:bCs/>
                 <w:color w:val="000000"/>
               </w:rPr>
-              <w:t>C#</w:t>
-            </w:r>
-            <w:r>
-              <w:rPr>
-                <w:b/>
-                <w:bCs/>
-                <w:color w:val="000000"/>
-              </w:rPr>
-              <w:t xml:space="preserve"> </w:t>
-            </w:r>
-            <w:r>
-              <w:rPr>
-                <w:b/>
-                <w:bCs/>
-                <w:color w:val="000000"/>
-              </w:rPr>
-              <w:t>MVC, C#</w:t>
-            </w:r>
-            <w:r>
-              <w:rPr>
-                <w:b/>
-                <w:bCs/>
-                <w:color w:val="000000"/>
-              </w:rPr>
-              <w:t xml:space="preserve"> API</w:t>
-            </w:r>
-            <w:r>
-              <w:rPr>
-                <w:b/>
-                <w:bCs/>
-                <w:color w:val="000000"/>
-              </w:rPr>
-              <w:t xml:space="preserve">, </w:t>
-            </w:r>
-            <w:r>
-              <w:rPr>
-                <w:b/>
-                <w:bCs/>
-                <w:color w:val="000000"/>
-              </w:rPr>
-              <w:t>ASP.Net</w:t>
+              <w:t>Shopify liquid code</w:t>
+            </w:r>
+          </w:p>
+          <w:p>
+            <w:pPr>
+              <w:numPr>
+                <w:ilvl w:val="0"/>
+                <w:numId w:val="5"/>
+              </w:numPr>
+              <w:spacing w:before="0"/>
+              <w:rPr>
+                <w:b/>
+                <w:bCs/>
+                <w:color w:val="000000"/>
+              </w:rPr>
+            </w:pPr>
+            <w:r>
+              <w:rPr>
+                <w:b/>
+                <w:bCs/>
+                <w:color w:val="000000"/>
+              </w:rPr>
+              <w:t>PHP, Laravel</w:t>
             </w:r>
           </w:p>
           <w:p>
@@ -1707,15 +1463,7 @@
                 <w:bCs/>
                 <w:color w:val="000000"/>
               </w:rPr>
-              <w:t>MS</w:t>
-            </w:r>
-            <w:r>
-              <w:rPr>
-                <w:b/>
-                <w:bCs/>
-                <w:color w:val="000000"/>
-              </w:rPr>
-              <w:t xml:space="preserve"> SQL Server</w:t>
+              <w:t>C# MVC, C# API, ASP.Net</w:t>
             </w:r>
           </w:p>
           <w:p>
@@ -1744,99 +1492,14 @@
                 <w:bCs/>
                 <w:color w:val="000000"/>
               </w:rPr>
-              <w:t>MySQL</w:t>
-            </w:r>
-          </w:p>
-          <w:p>
-            <w:pPr>
-              <w:pStyle w:val="Heading1"/>
-              <w:pBdr>
-                <w:top w:val="nil"/>
-                <w:left w:val="nil"/>
-                <w:bottom w:val="nil"/>
-                <w:right w:val="nil"/>
-                <w:between w:val="nil"/>
-              </w:pBdr>
-              <w:rPr>
-                <w:color w:val="434343"/>
-              </w:rPr>
-            </w:pPr>
-            <w:bookmarkStart w:id="11" w:name="_tuxh7mwdaxox" w:colFirst="0" w:colLast="0"/>
-            <w:bookmarkEnd w:id="11"/>
-            <w:r>
-              <w:t>ADDITIONAL EXPERIENCE IN</w:t>
+              <w:t>MS SQL Server</w:t>
             </w:r>
           </w:p>
           <w:p>
             <w:pPr>
               <w:numPr>
                 <w:ilvl w:val="0"/>
-                <w:numId w:val="1"/>
-              </w:numPr>
-              <w:rPr>
-                <w:b/>
-                <w:bCs/>
-                <w:color w:val="000000"/>
-              </w:rPr>
-            </w:pPr>
-            <w:r>
-              <w:rPr>
-                <w:b/>
-                <w:bCs/>
-                <w:color w:val="000000"/>
-              </w:rPr>
-              <w:t>Bitbucket</w:t>
-            </w:r>
-          </w:p>
-          <w:p>
-            <w:pPr>
-              <w:numPr>
-                <w:ilvl w:val="0"/>
-                <w:numId w:val="1"/>
-              </w:numPr>
-              <w:spacing w:before="0"/>
-              <w:rPr>
-                <w:b/>
-                <w:bCs/>
-                <w:color w:val="000000"/>
-              </w:rPr>
-            </w:pPr>
-            <w:r>
-              <w:rPr>
-                <w:b/>
-                <w:bCs/>
-                <w:color w:val="000000"/>
-              </w:rPr>
-              <w:t>SourceTree</w:t>
-            </w:r>
-          </w:p>
-          <w:p>
-            <w:pPr>
-              <w:numPr>
-                <w:ilvl w:val="0"/>
-                <w:numId w:val="1"/>
-              </w:numPr>
-              <w:spacing w:before="0"/>
-              <w:rPr>
-                <w:b/>
-                <w:bCs/>
-                <w:color w:val="000000"/>
-              </w:rPr>
-            </w:pPr>
-            <w:r>
-              <w:rPr>
-                <w:b/>
-                <w:bCs/>
-                <w:color w:val="000000"/>
-              </w:rPr>
-              <w:t>Slack</w:t>
-            </w:r>
-          </w:p>
-          <w:p>
-            <w:pPr>
-              <w:numPr>
-                <w:ilvl w:val="0"/>
-                <w:numId w:val="1"/>
+                <w:numId w:val="5"/>
               </w:numPr>
               <w:pBdr>
                 <w:top w:val="nil"/>
@@ -1858,14 +1521,99 @@
                 <w:bCs/>
                 <w:color w:val="000000"/>
               </w:rPr>
-              <w:t>IntelliJ IDEA</w:t>
+              <w:t>MySQL</w:t>
+            </w:r>
+          </w:p>
+          <w:p>
+            <w:pPr>
+              <w:pStyle w:val="Heading1"/>
+              <w:pBdr>
+                <w:top w:val="nil"/>
+                <w:left w:val="nil"/>
+                <w:bottom w:val="nil"/>
+                <w:right w:val="nil"/>
+                <w:between w:val="nil"/>
+              </w:pBdr>
+              <w:rPr>
+                <w:color w:val="434343"/>
+              </w:rPr>
+            </w:pPr>
+            <w:bookmarkStart w:id="11" w:name="_tuxh7mwdaxox" w:colFirst="0" w:colLast="0"/>
+            <w:bookmarkEnd w:id="11"/>
+            <w:r>
+              <w:t>ADDITIONAL EXPERIENCE IN</w:t>
             </w:r>
           </w:p>
           <w:p>
             <w:pPr>
               <w:numPr>
                 <w:ilvl w:val="0"/>
-                <w:numId w:val="1"/>
+                <w:numId w:val="5"/>
+              </w:numPr>
+              <w:rPr>
+                <w:b/>
+                <w:bCs/>
+                <w:color w:val="000000"/>
+              </w:rPr>
+            </w:pPr>
+            <w:r>
+              <w:rPr>
+                <w:b/>
+                <w:bCs/>
+                <w:color w:val="000000"/>
+              </w:rPr>
+              <w:t>Bitbucket</w:t>
+            </w:r>
+          </w:p>
+          <w:p>
+            <w:pPr>
+              <w:numPr>
+                <w:ilvl w:val="0"/>
+                <w:numId w:val="5"/>
+              </w:numPr>
+              <w:spacing w:before="0"/>
+              <w:rPr>
+                <w:b/>
+                <w:bCs/>
+                <w:color w:val="000000"/>
+              </w:rPr>
+            </w:pPr>
+            <w:r>
+              <w:rPr>
+                <w:b/>
+                <w:bCs/>
+                <w:color w:val="000000"/>
+              </w:rPr>
+              <w:t>SourceTree</w:t>
+            </w:r>
+          </w:p>
+          <w:p>
+            <w:pPr>
+              <w:numPr>
+                <w:ilvl w:val="0"/>
+                <w:numId w:val="5"/>
+              </w:numPr>
+              <w:spacing w:before="0"/>
+              <w:rPr>
+                <w:b/>
+                <w:bCs/>
+                <w:color w:val="000000"/>
+              </w:rPr>
+            </w:pPr>
+            <w:r>
+              <w:rPr>
+                <w:b/>
+                <w:bCs/>
+                <w:color w:val="000000"/>
+              </w:rPr>
+              <w:t>Slack</w:t>
+            </w:r>
+          </w:p>
+          <w:p>
+            <w:pPr>
+              <w:numPr>
+                <w:ilvl w:val="0"/>
+                <w:numId w:val="5"/>
               </w:numPr>
               <w:pBdr>
                 <w:top w:val="nil"/>
@@ -1887,22 +1635,14 @@
                 <w:bCs/>
                 <w:color w:val="000000"/>
               </w:rPr>
-              <w:t>Node JS</w:t>
-            </w:r>
-            <w:r>
-              <w:rPr>
-                <w:b/>
-                <w:bCs/>
-                <w:color w:val="000000"/>
-              </w:rPr>
-              <w:t>, NEXTJS</w:t>
+              <w:t>IntelliJ IDEA</w:t>
             </w:r>
           </w:p>
           <w:p>
             <w:pPr>
               <w:numPr>
                 <w:ilvl w:val="0"/>
-                <w:numId w:val="1"/>
+                <w:numId w:val="5"/>
               </w:numPr>
               <w:pBdr>
                 <w:top w:val="nil"/>
@@ -1924,14 +1664,14 @@
                 <w:bCs/>
                 <w:color w:val="000000"/>
               </w:rPr>
-              <w:t>PRISMA</w:t>
+              <w:t>Node JS</w:t>
             </w:r>
           </w:p>
           <w:p>
             <w:pPr>
               <w:numPr>
                 <w:ilvl w:val="0"/>
-                <w:numId w:val="1"/>
+                <w:numId w:val="5"/>
               </w:numPr>
               <w:pBdr>
                 <w:top w:val="nil"/>
@@ -1961,7 +1701,7 @@
               <w:widowControl/>
               <w:numPr>
                 <w:ilvl w:val="0"/>
-                <w:numId w:val="1"/>
+                <w:numId w:val="5"/>
               </w:numPr>
               <w:spacing w:before="0" w:line="276" w:lineRule="auto"/>
               <w:ind w:right="0"/>
@@ -1987,7 +1727,7 @@
               <w:widowControl/>
               <w:numPr>
                 <w:ilvl w:val="0"/>
-                <w:numId w:val="1"/>
+                <w:numId w:val="5"/>
               </w:numPr>
               <w:spacing w:before="0" w:line="276" w:lineRule="auto"/>
               <w:ind w:right="0"/>
@@ -2013,7 +1753,7 @@
               <w:widowControl/>
               <w:numPr>
                 <w:ilvl w:val="0"/>
-                <w:numId w:val="1"/>
+                <w:numId w:val="5"/>
               </w:numPr>
               <w:spacing w:before="0" w:line="276" w:lineRule="auto"/>
               <w:ind w:right="0"/>
@@ -2031,7 +1771,7 @@
                 <w:bCs/>
                 <w:color w:val="000000"/>
               </w:rPr>
-              <w:t xml:space="preserve">End-to-end SDLC </w:t>
+              <w:t>Scrum and Agile Practices</w:t>
             </w:r>
           </w:p>
           <w:p>
@@ -2039,7 +1779,7 @@
               <w:widowControl/>
               <w:numPr>
                 <w:ilvl w:val="0"/>
-                <w:numId w:val="1"/>
+                <w:numId w:val="5"/>
               </w:numPr>
               <w:spacing w:before="0" w:line="276" w:lineRule="auto"/>
               <w:ind w:right="0"/>
@@ -2057,14 +1797,18 @@
                 <w:bCs/>
                 <w:color w:val="000000"/>
               </w:rPr>
-              <w:t>Scrum and Agile Practices</w:t>
+              <w:t xml:space="preserve">End-to-end SDLC </w:t>
             </w:r>
           </w:p>
           <w:p>
             <w:pPr>
               <w:widowControl/>
+              <w:numPr>
+                <w:ilvl w:val="0"/>
+                <w:numId w:val="5"/>
+              </w:numPr>
               <w:spacing w:before="0" w:line="276" w:lineRule="auto"/>
-              <w:ind w:left="360" w:right="0"/>
+              <w:ind w:right="0"/>
               <w:rPr>
                 <w:b/>
                 <w:bCs/>
@@ -2073,6 +1817,14 @@
                 <w:szCs w:val="16"/>
               </w:rPr>
             </w:pPr>
+            <w:r>
+              <w:rPr>
+                <w:b/>
+                <w:bCs/>
+                <w:color w:val="000000"/>
+              </w:rPr>
+              <w:t>Scrum and Agile Practices</w:t>
+            </w:r>
           </w:p>
           <w:p>
             <w:pPr>
@@ -2081,6 +1833,7 @@
             <w:bookmarkStart w:id="12" w:name="_o8uooqur1zvj" w:colFirst="0" w:colLast="0"/>
             <w:bookmarkEnd w:id="12"/>
             <w:r>
+              <w:lastRenderedPageBreak/>
               <w:t>AI EXPERIENCE IN</w:t>
             </w:r>
           </w:p>
@@ -2088,7 +1841,7 @@
             <w:pPr>
               <w:numPr>
                 <w:ilvl w:val="0"/>
-                <w:numId w:val="1"/>
+                <w:numId w:val="5"/>
               </w:numPr>
               <w:rPr>
                 <w:b/>
@@ -2109,7 +1862,7 @@
             <w:pPr>
               <w:numPr>
                 <w:ilvl w:val="0"/>
-                <w:numId w:val="1"/>
+                <w:numId w:val="5"/>
               </w:numPr>
               <w:spacing w:before="0"/>
               <w:rPr>
@@ -2131,7 +1884,7 @@
             <w:pPr>
               <w:numPr>
                 <w:ilvl w:val="0"/>
-                <w:numId w:val="1"/>
+                <w:numId w:val="5"/>
               </w:numPr>
               <w:spacing w:before="0"/>
               <w:rPr>
@@ -2146,14 +1899,14 @@
                 <w:bCs/>
                 <w:color w:val="000000"/>
               </w:rPr>
-              <w:t>Code Rabbit Review</w:t>
+              <w:t>CodeRabbit Review</w:t>
             </w:r>
           </w:p>
           <w:p>
             <w:pPr>
               <w:numPr>
                 <w:ilvl w:val="0"/>
-                <w:numId w:val="1"/>
+                <w:numId w:val="5"/>
               </w:numPr>
               <w:spacing w:before="0"/>
               <w:rPr>
@@ -2175,7 +1928,7 @@
             <w:pPr>
               <w:numPr>
                 <w:ilvl w:val="0"/>
-                <w:numId w:val="1"/>
+                <w:numId w:val="5"/>
               </w:numPr>
               <w:spacing w:before="0"/>
               <w:rPr>
@@ -2207,7 +1960,6 @@
             <w:bookmarkStart w:id="13" w:name="_cxxkes25b26" w:colFirst="0" w:colLast="0"/>
             <w:bookmarkEnd w:id="13"/>
             <w:r>
-              <w:lastRenderedPageBreak/>
               <w:t>LANGUAGES</w:t>
             </w:r>
           </w:p>
@@ -2259,7 +2011,17 @@
             <w:bookmarkStart w:id="15" w:name="_6wymnhinx9q5" w:colFirst="0" w:colLast="0"/>
             <w:bookmarkEnd w:id="15"/>
             <w:r>
-              <w:t>Cordova Public College, Cebu</w:t>
+              <w:t>Cordova Public College</w:t>
+            </w:r>
+            <w:r>
+              <w:t xml:space="preserve">, </w:t>
+            </w:r>
+            <w:r>
+              <w:rPr>
+                <w:b w:val="0"/>
+                <w:bCs w:val="0"/>
+              </w:rPr>
+              <w:t>Cebu</w:t>
             </w:r>
             <w:r>
               <w:rPr>
@@ -2275,7 +2037,16 @@
                 <w:i/>
                 <w:iCs/>
               </w:rPr>
-              <w:t>BSIT Major in IT</w:t>
+              <w:t>BSIT</w:t>
+            </w:r>
+            <w:r>
+              <w:rPr>
+                <w:b w:val="0"/>
+                <w:bCs w:val="0"/>
+                <w:i/>
+                <w:iCs/>
+              </w:rPr>
+              <w:t xml:space="preserve"> Major in IT</w:t>
             </w:r>
           </w:p>
           <w:p>
@@ -2294,9 +2065,6 @@
           <w:p>
             <w:pPr>
               <w:pStyle w:val="Heading1"/>
-              <w:rPr>
-                <w:color w:val="B7B7B7"/>
-              </w:rPr>
             </w:pPr>
             <w:bookmarkStart w:id="17" w:name="_75fkdvuy3web" w:colFirst="0" w:colLast="0"/>
             <w:bookmarkEnd w:id="17"/>
@@ -2304,15 +2072,806 @@
               <w:t xml:space="preserve">CHARACTER REFERENCE &amp; PERSONAL INFORMATION </w:t>
             </w:r>
           </w:p>
-          <w:p>
-            <w:pPr>
-              <w:pStyle w:val="Heading2"/>
+          <w:p/>
+          <w:p>
+            <w:pPr>
+              <w:spacing w:before="0" w:line="240" w:lineRule="auto"/>
+              <w:ind w:right="302"/>
+              <w:rPr>
+                <w:rFonts w:cstheme="minorHAnsi"/>
+                <w:color w:val="000000"/>
+                <w:shd w:val="clear" w:color="auto" w:fill="FFFFFF"/>
+              </w:rPr>
             </w:pPr>
             <w:bookmarkStart w:id="18" w:name="_pzxm4tbvodzb" w:colFirst="0" w:colLast="0"/>
             <w:bookmarkEnd w:id="18"/>
             <w:r>
-              <w:t>Will be forwarded upon request.</w:t>
-            </w:r>
+              <w:rPr>
+                <w:b/>
+                <w:bCs/>
+              </w:rPr>
+              <w:t>Name</w:t>
+            </w:r>
+            <w:r>
+              <w:t xml:space="preserve">: </w:t>
+            </w:r>
+            <w:r>
+              <w:rPr>
+                <w:rFonts w:cstheme="minorHAnsi"/>
+                <w:color w:val="000000"/>
+                <w:shd w:val="clear" w:color="auto" w:fill="FFFFFF"/>
+              </w:rPr>
+              <w:t>Mr. Rashmier A. Ynawat</w:t>
+            </w:r>
+          </w:p>
+          <w:p>
+            <w:pPr>
+              <w:spacing w:before="0" w:line="240" w:lineRule="auto"/>
+              <w:ind w:right="302"/>
+              <w:rPr>
+                <w:rFonts w:cstheme="minorHAnsi"/>
+                <w:color w:val="000000"/>
+                <w:shd w:val="clear" w:color="auto" w:fill="FFFFFF"/>
+              </w:rPr>
+            </w:pPr>
+            <w:r>
+              <w:rPr>
+                <w:rFonts w:cstheme="minorHAnsi"/>
+                <w:b/>
+                <w:bCs/>
+                <w:color w:val="000000"/>
+                <w:shd w:val="clear" w:color="auto" w:fill="FFFFFF"/>
+              </w:rPr>
+              <w:t>Position</w:t>
+            </w:r>
+            <w:r>
+              <w:rPr>
+                <w:rFonts w:cstheme="minorHAnsi"/>
+                <w:color w:val="000000"/>
+                <w:shd w:val="clear" w:color="auto" w:fill="FFFFFF"/>
+              </w:rPr>
+              <w:t>: Senior Web Developer</w:t>
+            </w:r>
+          </w:p>
+          <w:p>
+            <w:pPr>
+              <w:spacing w:before="0" w:line="240" w:lineRule="auto"/>
+              <w:ind w:right="302"/>
+              <w:rPr>
+                <w:rFonts w:cstheme="minorHAnsi"/>
+                <w:color w:val="000000"/>
+                <w:shd w:val="clear" w:color="auto" w:fill="FFFFFF"/>
+              </w:rPr>
+            </w:pPr>
+            <w:r>
+              <w:rPr>
+                <w:rFonts w:cstheme="minorHAnsi"/>
+                <w:b/>
+                <w:bCs/>
+                <w:color w:val="000000"/>
+                <w:shd w:val="clear" w:color="auto" w:fill="FFFFFF"/>
+              </w:rPr>
+              <w:t>Contact #:</w:t>
+            </w:r>
+            <w:r>
+              <w:rPr>
+                <w:rFonts w:cstheme="minorHAnsi"/>
+                <w:color w:val="000000"/>
+                <w:shd w:val="clear" w:color="auto" w:fill="FFFFFF"/>
+              </w:rPr>
+              <w:t xml:space="preserve"> +</w:t>
+            </w:r>
+            <w:r>
+              <w:rPr>
+                <w:rFonts w:cstheme="minorHAnsi"/>
+                <w:color w:val="000000"/>
+                <w:shd w:val="clear" w:color="auto" w:fill="FFFFFF"/>
+              </w:rPr>
+              <w:t>639156513406</w:t>
+            </w:r>
+          </w:p>
+          <w:p>
+            <w:pPr>
+              <w:spacing w:before="0" w:line="240" w:lineRule="auto"/>
+              <w:ind w:right="302"/>
+              <w:jc w:val="both"/>
+              <w:rPr>
+                <w:rFonts w:cstheme="minorHAnsi"/>
+                <w:shd w:val="clear" w:color="auto" w:fill="FFFFFF"/>
+              </w:rPr>
+            </w:pPr>
+            <w:r>
+              <w:rPr>
+                <w:rFonts w:cstheme="minorHAnsi"/>
+                <w:b/>
+                <w:bCs/>
+                <w:color w:val="000000"/>
+                <w:shd w:val="clear" w:color="auto" w:fill="FFFFFF"/>
+              </w:rPr>
+              <w:t>Email</w:t>
+            </w:r>
+            <w:r>
+              <w:rPr>
+                <w:rFonts w:cstheme="minorHAnsi"/>
+                <w:color w:val="000000"/>
+                <w:shd w:val="clear" w:color="auto" w:fill="FFFFFF"/>
+              </w:rPr>
+              <w:t>:</w:t>
+            </w:r>
+            <w:hyperlink r:id="rId12" w:history="1">
+              <w:r>
+                <w:rPr>
+                  <w:rStyle w:val="Hyperlink"/>
+                  <w:rFonts w:cstheme="minorHAnsi"/>
+                  <w:shd w:val="clear" w:color="auto" w:fill="FFFFFF"/>
+                </w:rPr>
+                <w:t>rashmierynawat@gmail.com</w:t>
+              </w:r>
+            </w:hyperlink>
+          </w:p>
+          <w:p>
+            <w:pPr>
+              <w:spacing w:before="0" w:line="240" w:lineRule="auto"/>
+              <w:ind w:right="302"/>
+              <w:jc w:val="both"/>
+              <w:rPr>
+                <w:rFonts w:cstheme="minorHAnsi"/>
+                <w:shd w:val="clear" w:color="auto" w:fill="FFFFFF"/>
+              </w:rPr>
+            </w:pPr>
+          </w:p>
+          <w:p>
+            <w:pPr>
+              <w:spacing w:before="0"/>
+              <w:rPr>
+                <w:rFonts w:cstheme="minorHAnsi"/>
+              </w:rPr>
+            </w:pPr>
+            <w:r>
+              <w:rPr>
+                <w:b/>
+                <w:bCs/>
+              </w:rPr>
+              <w:t>Name</w:t>
+            </w:r>
+            <w:r>
+              <w:t xml:space="preserve">: </w:t>
+            </w:r>
+            <w:r>
+              <w:rPr>
+                <w:rFonts w:cstheme="minorHAnsi"/>
+                <w:color w:val="000000"/>
+                <w:shd w:val="clear" w:color="auto" w:fill="FFFFFF"/>
+              </w:rPr>
+              <w:t>Mr. Kimberly R. Jorolan</w:t>
+            </w:r>
+          </w:p>
+          <w:p>
+            <w:pPr>
+              <w:spacing w:before="0"/>
+              <w:rPr>
+                <w:rFonts w:cstheme="minorHAnsi"/>
+                <w:color w:val="000000"/>
+                <w:shd w:val="clear" w:color="auto" w:fill="FFFFFF"/>
+              </w:rPr>
+            </w:pPr>
+            <w:r>
+              <w:rPr>
+                <w:rFonts w:cstheme="minorHAnsi"/>
+                <w:b/>
+                <w:bCs/>
+                <w:color w:val="000000"/>
+                <w:shd w:val="clear" w:color="auto" w:fill="FFFFFF"/>
+              </w:rPr>
+              <w:t>Position</w:t>
+            </w:r>
+            <w:r>
+              <w:rPr>
+                <w:rFonts w:cstheme="minorHAnsi"/>
+                <w:color w:val="000000"/>
+                <w:shd w:val="clear" w:color="auto" w:fill="FFFFFF"/>
+              </w:rPr>
+              <w:t xml:space="preserve">: </w:t>
+            </w:r>
+            <w:r>
+              <w:rPr>
+                <w:rFonts w:cstheme="minorHAnsi"/>
+                <w:color w:val="000000"/>
+                <w:shd w:val="clear" w:color="auto" w:fill="FFFFFF"/>
+              </w:rPr>
+              <w:t xml:space="preserve">Software Engineer </w:t>
+            </w:r>
+            <w:r>
+              <w:rPr>
+                <w:rFonts w:cstheme="minorHAnsi"/>
+                <w:color w:val="000000"/>
+                <w:shd w:val="clear" w:color="auto" w:fill="FFFFFF"/>
+              </w:rPr>
+              <w:t>–</w:t>
+            </w:r>
+            <w:r>
+              <w:rPr>
+                <w:rFonts w:cstheme="minorHAnsi"/>
+                <w:color w:val="000000"/>
+                <w:shd w:val="clear" w:color="auto" w:fill="FFFFFF"/>
+              </w:rPr>
+              <w:t xml:space="preserve"> Accenture</w:t>
+            </w:r>
+          </w:p>
+          <w:p>
+            <w:pPr>
+              <w:spacing w:before="0"/>
+              <w:rPr>
+                <w:rFonts w:cstheme="minorHAnsi"/>
+                <w:color w:val="000000"/>
+                <w:shd w:val="clear" w:color="auto" w:fill="FFFFFF"/>
+              </w:rPr>
+            </w:pPr>
+            <w:r>
+              <w:rPr>
+                <w:rFonts w:cstheme="minorHAnsi"/>
+                <w:b/>
+                <w:bCs/>
+                <w:color w:val="000000"/>
+                <w:shd w:val="clear" w:color="auto" w:fill="FFFFFF"/>
+              </w:rPr>
+              <w:t>Contact #:</w:t>
+            </w:r>
+            <w:r>
+              <w:rPr>
+                <w:rFonts w:cstheme="minorHAnsi"/>
+                <w:color w:val="000000"/>
+                <w:shd w:val="clear" w:color="auto" w:fill="FFFFFF"/>
+              </w:rPr>
+              <w:t xml:space="preserve"> </w:t>
+            </w:r>
+            <w:r>
+              <w:rPr>
+                <w:rFonts w:cstheme="minorHAnsi"/>
+                <w:color w:val="000000"/>
+                <w:shd w:val="clear" w:color="auto" w:fill="FFFFFF"/>
+              </w:rPr>
+              <w:t>+639682015503</w:t>
+            </w:r>
+          </w:p>
+          <w:p>
+            <w:pPr>
+              <w:spacing w:before="0"/>
+              <w:rPr>
+                <w:rFonts w:cstheme="minorHAnsi"/>
+                <w:color w:val="000000"/>
+                <w:shd w:val="clear" w:color="auto" w:fill="FFFFFF"/>
+              </w:rPr>
+            </w:pPr>
+            <w:r>
+              <w:rPr>
+                <w:rFonts w:cstheme="minorHAnsi"/>
+                <w:b/>
+                <w:bCs/>
+                <w:color w:val="000000"/>
+                <w:shd w:val="clear" w:color="auto" w:fill="FFFFFF"/>
+              </w:rPr>
+              <w:t>Address</w:t>
+            </w:r>
+            <w:r>
+              <w:rPr>
+                <w:rFonts w:cstheme="minorHAnsi"/>
+                <w:color w:val="000000"/>
+                <w:shd w:val="clear" w:color="auto" w:fill="FFFFFF"/>
+              </w:rPr>
+              <w:t xml:space="preserve">: </w:t>
+            </w:r>
+            <w:r>
+              <w:rPr>
+                <w:rFonts w:cstheme="minorHAnsi"/>
+                <w:color w:val="000000"/>
+                <w:shd w:val="clear" w:color="auto" w:fill="FFFFFF"/>
+              </w:rPr>
+              <w:t>Block 6 Lot 3 Azienda Venezia, Maghaway, Talisay City, Cebu</w:t>
+            </w:r>
+          </w:p>
+          <w:p>
+            <w:pPr>
+              <w:spacing w:before="0"/>
+              <w:rPr>
+                <w:rFonts w:cstheme="minorHAnsi"/>
+                <w:color w:val="000000"/>
+                <w:shd w:val="clear" w:color="auto" w:fill="FFFFFF"/>
+              </w:rPr>
+            </w:pPr>
+          </w:p>
+          <w:p>
+            <w:pPr>
+              <w:spacing w:before="0"/>
+              <w:rPr>
+                <w:rFonts w:cstheme="minorHAnsi"/>
+              </w:rPr>
+            </w:pPr>
+            <w:r>
+              <w:rPr>
+                <w:b/>
+                <w:bCs/>
+              </w:rPr>
+              <w:t>Name</w:t>
+            </w:r>
+            <w:r>
+              <w:t xml:space="preserve">: </w:t>
+            </w:r>
+            <w:r>
+              <w:rPr>
+                <w:rFonts w:cstheme="minorHAnsi"/>
+                <w:color w:val="000000"/>
+                <w:shd w:val="clear" w:color="auto" w:fill="FFFFFF"/>
+              </w:rPr>
+              <w:t>Mr. Aljun Abrenica</w:t>
+            </w:r>
+          </w:p>
+          <w:p>
+            <w:pPr>
+              <w:spacing w:before="0"/>
+              <w:rPr>
+                <w:rFonts w:cstheme="minorHAnsi"/>
+              </w:rPr>
+            </w:pPr>
+            <w:r>
+              <w:rPr>
+                <w:rFonts w:cstheme="minorHAnsi"/>
+                <w:b/>
+                <w:bCs/>
+                <w:color w:val="000000"/>
+                <w:shd w:val="clear" w:color="auto" w:fill="FFFFFF"/>
+              </w:rPr>
+              <w:t>Position</w:t>
+            </w:r>
+            <w:r>
+              <w:rPr>
+                <w:rFonts w:cstheme="minorHAnsi"/>
+                <w:color w:val="000000"/>
+                <w:shd w:val="clear" w:color="auto" w:fill="FFFFFF"/>
+              </w:rPr>
+              <w:t xml:space="preserve">: </w:t>
+            </w:r>
+            <w:r>
+              <w:rPr>
+                <w:rFonts w:cstheme="minorHAnsi"/>
+                <w:color w:val="000000"/>
+                <w:shd w:val="clear" w:color="auto" w:fill="FFFFFF"/>
+              </w:rPr>
+              <w:t xml:space="preserve">Advance Application Engineer Analyst </w:t>
+            </w:r>
+            <w:r>
+              <w:rPr>
+                <w:rFonts w:cstheme="minorHAnsi"/>
+                <w:color w:val="000000"/>
+                <w:shd w:val="clear" w:color="auto" w:fill="FFFFFF"/>
+              </w:rPr>
+              <w:t>–</w:t>
+            </w:r>
+            <w:r>
+              <w:rPr>
+                <w:rFonts w:cstheme="minorHAnsi"/>
+                <w:color w:val="000000"/>
+                <w:shd w:val="clear" w:color="auto" w:fill="FFFFFF"/>
+              </w:rPr>
+              <w:t xml:space="preserve"> Accenture</w:t>
+            </w:r>
+          </w:p>
+          <w:p>
+            <w:pPr>
+              <w:spacing w:before="0"/>
+              <w:rPr>
+                <w:rFonts w:cstheme="minorHAnsi"/>
+              </w:rPr>
+            </w:pPr>
+            <w:r>
+              <w:rPr>
+                <w:rFonts w:cstheme="minorHAnsi"/>
+                <w:b/>
+                <w:bCs/>
+                <w:color w:val="000000"/>
+                <w:shd w:val="clear" w:color="auto" w:fill="FFFFFF"/>
+              </w:rPr>
+              <w:t>Contact #:</w:t>
+            </w:r>
+            <w:r>
+              <w:rPr>
+                <w:rFonts w:cstheme="minorHAnsi"/>
+                <w:color w:val="000000"/>
+                <w:shd w:val="clear" w:color="auto" w:fill="FFFFFF"/>
+              </w:rPr>
+              <w:t xml:space="preserve"> </w:t>
+            </w:r>
+            <w:r>
+              <w:rPr>
+                <w:rFonts w:cstheme="minorHAnsi"/>
+                <w:color w:val="000000"/>
+                <w:shd w:val="clear" w:color="auto" w:fill="FFFFFF"/>
+              </w:rPr>
+              <w:t>+639239318969</w:t>
+            </w:r>
+          </w:p>
+          <w:p>
+            <w:pPr>
+              <w:spacing w:before="0"/>
+              <w:rPr>
+                <w:rFonts w:cstheme="minorHAnsi"/>
+              </w:rPr>
+            </w:pPr>
+            <w:r>
+              <w:rPr>
+                <w:rFonts w:cstheme="minorHAnsi"/>
+                <w:b/>
+                <w:bCs/>
+                <w:color w:val="000000"/>
+                <w:shd w:val="clear" w:color="auto" w:fill="FFFFFF"/>
+              </w:rPr>
+              <w:t>Address</w:t>
+            </w:r>
+            <w:r>
+              <w:rPr>
+                <w:rFonts w:cstheme="minorHAnsi"/>
+                <w:color w:val="000000"/>
+                <w:shd w:val="clear" w:color="auto" w:fill="FFFFFF"/>
+              </w:rPr>
+              <w:t xml:space="preserve">: </w:t>
+            </w:r>
+            <w:r>
+              <w:rPr>
+                <w:rFonts w:cstheme="minorHAnsi"/>
+                <w:color w:val="000000"/>
+                <w:shd w:val="clear" w:color="auto" w:fill="FFFFFF"/>
+              </w:rPr>
+              <w:t>UP Lot, SRP, Talisay City</w:t>
+            </w:r>
+          </w:p>
+          <w:p>
+            <w:pPr>
+              <w:spacing w:before="0"/>
+              <w:rPr>
+                <w:rFonts w:cstheme="minorHAnsi"/>
+                <w:color w:val="000000"/>
+                <w:shd w:val="clear" w:color="auto" w:fill="FFFFFF"/>
+              </w:rPr>
+            </w:pPr>
+          </w:p>
+          <w:p>
+            <w:pPr>
+              <w:spacing w:before="0" w:line="240" w:lineRule="auto"/>
+              <w:ind w:right="302"/>
+              <w:jc w:val="both"/>
+            </w:pPr>
+          </w:p>
+          <w:p>
+            <w:pPr>
+              <w:spacing w:before="0" w:line="240" w:lineRule="auto"/>
+              <w:rPr>
+                <w:rFonts w:cstheme="minorHAnsi"/>
+                <w:color w:val="000000"/>
+                <w:shd w:val="clear" w:color="auto" w:fill="FFFFFF"/>
+              </w:rPr>
+            </w:pPr>
+            <w:r>
+              <w:rPr>
+                <w:b/>
+                <w:bCs/>
+              </w:rPr>
+              <w:t>Name</w:t>
+            </w:r>
+            <w:r>
+              <w:t xml:space="preserve">: </w:t>
+            </w:r>
+            <w:r>
+              <w:rPr>
+                <w:rFonts w:cstheme="minorHAnsi"/>
+                <w:color w:val="000000"/>
+                <w:shd w:val="clear" w:color="auto" w:fill="FFFFFF"/>
+              </w:rPr>
+              <w:t>Mr. Rey PJ Baliguat</w:t>
+            </w:r>
+            <w:r>
+              <w:rPr>
+                <w:rFonts w:cstheme="minorHAnsi"/>
+                <w:color w:val="000000"/>
+                <w:shd w:val="clear" w:color="auto" w:fill="FFFFFF"/>
+              </w:rPr>
+              <w:t xml:space="preserve"> </w:t>
+            </w:r>
+          </w:p>
+          <w:p>
+            <w:pPr>
+              <w:spacing w:before="0"/>
+              <w:rPr>
+                <w:rFonts w:cstheme="minorHAnsi"/>
+                <w:color w:val="000000"/>
+                <w:shd w:val="clear" w:color="auto" w:fill="FFFFFF"/>
+              </w:rPr>
+            </w:pPr>
+            <w:r>
+              <w:rPr>
+                <w:rFonts w:cstheme="minorHAnsi"/>
+                <w:b/>
+                <w:bCs/>
+                <w:color w:val="000000"/>
+                <w:shd w:val="clear" w:color="auto" w:fill="FFFFFF"/>
+              </w:rPr>
+              <w:t>Position</w:t>
+            </w:r>
+            <w:r>
+              <w:rPr>
+                <w:rFonts w:cstheme="minorHAnsi"/>
+                <w:color w:val="000000"/>
+                <w:shd w:val="clear" w:color="auto" w:fill="FFFFFF"/>
+              </w:rPr>
+              <w:t>: Senior Design Engineer</w:t>
+            </w:r>
+          </w:p>
+          <w:p>
+            <w:pPr>
+              <w:spacing w:before="0"/>
+              <w:rPr>
+                <w:rFonts w:cstheme="minorHAnsi"/>
+              </w:rPr>
+            </w:pPr>
+            <w:r>
+              <w:rPr>
+                <w:rFonts w:cstheme="minorHAnsi"/>
+                <w:b/>
+                <w:bCs/>
+                <w:color w:val="000000"/>
+                <w:shd w:val="clear" w:color="auto" w:fill="FFFFFF"/>
+              </w:rPr>
+              <w:t>Contact #:</w:t>
+            </w:r>
+            <w:r>
+              <w:rPr>
+                <w:rFonts w:cstheme="minorHAnsi"/>
+                <w:color w:val="000000"/>
+                <w:shd w:val="clear" w:color="auto" w:fill="FFFFFF"/>
+              </w:rPr>
+              <w:t xml:space="preserve"> </w:t>
+            </w:r>
+            <w:r>
+              <w:rPr>
+                <w:rFonts w:cstheme="minorHAnsi"/>
+                <w:color w:val="000000"/>
+                <w:shd w:val="clear" w:color="auto" w:fill="FFFFFF"/>
+              </w:rPr>
+              <w:t>+639565686257</w:t>
+            </w:r>
+          </w:p>
+          <w:p>
+            <w:pPr>
+              <w:spacing w:before="0"/>
+              <w:rPr>
+                <w:rFonts w:cstheme="minorHAnsi"/>
+                <w:color w:val="000000"/>
+                <w:shd w:val="clear" w:color="auto" w:fill="FFFFFF"/>
+              </w:rPr>
+            </w:pPr>
+            <w:r>
+              <w:rPr>
+                <w:rFonts w:cstheme="minorHAnsi"/>
+                <w:b/>
+                <w:bCs/>
+                <w:color w:val="000000"/>
+                <w:shd w:val="clear" w:color="auto" w:fill="FFFFFF"/>
+              </w:rPr>
+              <w:t>Address</w:t>
+            </w:r>
+            <w:r>
+              <w:rPr>
+                <w:rFonts w:cstheme="minorHAnsi"/>
+                <w:color w:val="000000"/>
+                <w:shd w:val="clear" w:color="auto" w:fill="FFFFFF"/>
+              </w:rPr>
+              <w:t xml:space="preserve">: </w:t>
+            </w:r>
+            <w:r>
+              <w:rPr>
+                <w:rFonts w:cstheme="minorHAnsi"/>
+                <w:color w:val="000000"/>
+                <w:shd w:val="clear" w:color="auto" w:fill="FFFFFF"/>
+              </w:rPr>
+              <w:t>P. Del Rosario St., Poblacion, Talisay City, Cebu</w:t>
+            </w:r>
+          </w:p>
+          <w:p>
+            <w:pPr>
+              <w:spacing w:before="0"/>
+              <w:rPr>
+                <w:rFonts w:cstheme="minorHAnsi"/>
+                <w:color w:val="000000"/>
+                <w:shd w:val="clear" w:color="auto" w:fill="FFFFFF"/>
+              </w:rPr>
+            </w:pPr>
+          </w:p>
+          <w:p>
+            <w:pPr>
+              <w:spacing w:before="0" w:line="240" w:lineRule="auto"/>
+              <w:rPr>
+                <w:rFonts w:cstheme="minorHAnsi"/>
+                <w:color w:val="000000"/>
+                <w:shd w:val="clear" w:color="auto" w:fill="FFFFFF"/>
+              </w:rPr>
+            </w:pPr>
+            <w:r>
+              <w:rPr>
+                <w:b/>
+                <w:bCs/>
+              </w:rPr>
+              <w:t>Name</w:t>
+            </w:r>
+            <w:r>
+              <w:t xml:space="preserve">: </w:t>
+            </w:r>
+            <w:r>
+              <w:rPr>
+                <w:rFonts w:cstheme="minorHAnsi"/>
+                <w:color w:val="000000"/>
+                <w:shd w:val="clear" w:color="auto" w:fill="FFFFFF"/>
+              </w:rPr>
+              <w:t xml:space="preserve">Mr. </w:t>
+            </w:r>
+            <w:r>
+              <w:rPr>
+                <w:rFonts w:cstheme="minorHAnsi"/>
+                <w:color w:val="000000"/>
+                <w:shd w:val="clear" w:color="auto" w:fill="FFFFFF"/>
+                <w:lang w:val="en-US"/>
+              </w:rPr>
+              <w:t>Cydrick Glenn C Villaflor</w:t>
+            </w:r>
+          </w:p>
+          <w:p>
+            <w:pPr>
+              <w:spacing w:before="0"/>
+              <w:jc w:val="both"/>
+              <w:rPr>
+                <w:rFonts w:cstheme="minorHAnsi"/>
+                <w:color w:val="000000"/>
+                <w:shd w:val="clear" w:color="auto" w:fill="FFFFFF"/>
+                <w:lang w:val="en-US"/>
+              </w:rPr>
+            </w:pPr>
+            <w:r>
+              <w:rPr>
+                <w:rFonts w:cstheme="minorHAnsi"/>
+                <w:b/>
+                <w:bCs/>
+                <w:color w:val="000000"/>
+                <w:shd w:val="clear" w:color="auto" w:fill="FFFFFF"/>
+              </w:rPr>
+              <w:t>Position</w:t>
+            </w:r>
+            <w:r>
+              <w:rPr>
+                <w:rFonts w:cstheme="minorHAnsi"/>
+                <w:color w:val="000000"/>
+                <w:shd w:val="clear" w:color="auto" w:fill="FFFFFF"/>
+              </w:rPr>
+              <w:t>:</w:t>
+            </w:r>
+            <w:r>
+              <w:rPr>
+                <w:rFonts w:cstheme="minorHAnsi"/>
+                <w:color w:val="000000"/>
+                <w:shd w:val="clear" w:color="auto" w:fill="FFFFFF"/>
+              </w:rPr>
+              <w:t xml:space="preserve"> </w:t>
+            </w:r>
+            <w:r>
+              <w:rPr>
+                <w:rFonts w:cstheme="minorHAnsi"/>
+                <w:color w:val="000000"/>
+                <w:shd w:val="clear" w:color="auto" w:fill="FFFFFF"/>
+              </w:rPr>
+              <w:t>D</w:t>
+            </w:r>
+            <w:r>
+              <w:rPr>
+                <w:rFonts w:cstheme="minorHAnsi"/>
+                <w:color w:val="000000"/>
+                <w:shd w:val="clear" w:color="auto" w:fill="FFFFFF"/>
+                <w:lang w:val="en-US"/>
+              </w:rPr>
+              <w:t>eveloper FullScale Inc.</w:t>
+            </w:r>
+          </w:p>
+          <w:p>
+            <w:pPr>
+              <w:spacing w:before="0"/>
+              <w:jc w:val="both"/>
+              <w:rPr>
+                <w:rFonts w:cstheme="minorHAnsi"/>
+                <w:color w:val="000000"/>
+                <w:shd w:val="clear" w:color="auto" w:fill="FFFFFF"/>
+                <w:lang w:val="en-US"/>
+              </w:rPr>
+            </w:pPr>
+            <w:r>
+              <w:rPr>
+                <w:rFonts w:cstheme="minorHAnsi"/>
+                <w:b/>
+                <w:bCs/>
+                <w:color w:val="000000"/>
+                <w:shd w:val="clear" w:color="auto" w:fill="FFFFFF"/>
+              </w:rPr>
+              <w:t>Contact #:</w:t>
+            </w:r>
+            <w:r>
+              <w:rPr>
+                <w:rFonts w:cstheme="minorHAnsi"/>
+                <w:color w:val="000000"/>
+                <w:shd w:val="clear" w:color="auto" w:fill="FFFFFF"/>
+              </w:rPr>
+              <w:t xml:space="preserve"> +639</w:t>
+            </w:r>
+            <w:r>
+              <w:rPr>
+                <w:rFonts w:cstheme="minorHAnsi"/>
+                <w:color w:val="000000"/>
+                <w:shd w:val="clear" w:color="auto" w:fill="FFFFFF"/>
+                <w:lang w:val="en-US"/>
+              </w:rPr>
+              <w:t>262132932</w:t>
+            </w:r>
+          </w:p>
+          <w:p>
+            <w:pPr>
+              <w:spacing w:before="0"/>
+              <w:jc w:val="both"/>
+              <w:rPr>
+                <w:rFonts w:cstheme="minorHAnsi"/>
+                <w:color w:val="000000"/>
+                <w:shd w:val="clear" w:color="auto" w:fill="FFFFFF"/>
+                <w:lang w:val="en-US"/>
+              </w:rPr>
+            </w:pPr>
+            <w:r>
+              <w:rPr>
+                <w:rFonts w:cstheme="minorHAnsi"/>
+                <w:b/>
+                <w:bCs/>
+                <w:color w:val="000000"/>
+                <w:shd w:val="clear" w:color="auto" w:fill="FFFFFF"/>
+              </w:rPr>
+              <w:t>Address</w:t>
+            </w:r>
+            <w:r>
+              <w:rPr>
+                <w:rFonts w:cstheme="minorHAnsi"/>
+                <w:color w:val="000000"/>
+                <w:shd w:val="clear" w:color="auto" w:fill="FFFFFF"/>
+              </w:rPr>
+              <w:t>:</w:t>
+            </w:r>
+            <w:r>
+              <w:rPr>
+                <w:rFonts w:cstheme="minorHAnsi"/>
+                <w:color w:val="000000"/>
+                <w:shd w:val="clear" w:color="auto" w:fill="FFFFFF"/>
+              </w:rPr>
+              <w:t xml:space="preserve"> </w:t>
+            </w:r>
+            <w:r>
+              <w:rPr>
+                <w:rFonts w:cstheme="minorHAnsi"/>
+                <w:color w:val="000000"/>
+                <w:shd w:val="clear" w:color="auto" w:fill="FFFFFF"/>
+                <w:lang w:val="en-US"/>
+              </w:rPr>
+              <w:t>Block 11 Lot 60 Bali Subdivision Ibabao Agus Lapu Lapu City</w:t>
+            </w:r>
+            <w:r>
+              <w:t xml:space="preserve"> </w:t>
+            </w:r>
+          </w:p>
+          <w:p>
+            <w:pPr>
+              <w:rPr>
+                <w:lang w:val="en-US"/>
+              </w:rPr>
+            </w:pPr>
           </w:p>
         </w:tc>
       </w:tr>
@@ -2327,8 +2886,6 @@
           <w:between w:val="nil"/>
         </w:pBdr>
       </w:pPr>
-      <w:bookmarkStart w:id="19" w:name="_x8fm1uorkbaw" w:colFirst="0" w:colLast="0"/>
-      <w:bookmarkEnd w:id="19"/>
     </w:p>
     <w:sectPr>
       <w:pgSz w:w="12240" w:h="15840"/>
@@ -2343,6 +2900,232 @@
 <file path=word/numbering.xml><?xml version="1.0" encoding="utf-8"?>
 <w:numbering xmlns:wpc="http://schemas.microsoft.com/office/word/2010/wordprocessingCanvas" xmlns:cx="http://schemas.microsoft.com/office/drawing/2014/chartex" xmlns:cx1="http://schemas.microsoft.com/office/drawing/2015/9/8/chartex" xmlns:cx2="http://schemas.microsoft.com/office/drawing/2015/10/21/chartex" xmlns:cx3="http://schemas.microsoft.com/office/drawing/2016/5/9/chartex" xmlns:cx4="http://schemas.microsoft.com/office/drawing/2016/5/10/chartex" xmlns:cx5="http://schemas.microsoft.com/office/drawing/2016/5/11/chartex" xmlns:cx6="http://schemas.microsoft.com/office/drawing/2016/5/12/chartex" xmlns:cx7="http://schemas.microsoft.com/office/drawing/2016/5/13/chartex" xmlns:cx8="http://schemas.microsoft.com/office/drawing/2016/5/14/chartex" xmlns:mc="http://schemas.openxmlformats.org/markup-compatibility/2006" xmlns:aink="http://schemas.microsoft.com/office/drawing/2016/ink" xmlns:am3d="http://schemas.microsoft.com/office/drawing/2017/model3d" xmlns:o="urn:schemas-microsoft-com:office:office" xmlns:oel="http://schemas.microsoft.com/office/2019/extlst" xmlns:r="http://schemas.openxmlformats.org/officeDocument/2006/relationships" xmlns:m="http://schemas.openxmlformats.org/officeDocument/2006/math" xmlns:v="urn:schemas-microsoft-com:vml" xmlns:wp14="http://schemas.microsoft.com/office/word/2010/wordprocessingDrawing" xmlns:wp="http://schemas.openxmlformats.org/drawingml/2006/wordprocessingDrawing" xmlns:w10="urn:schemas-microsoft-com:office:word" xmlns:w="http://schemas.openxmlformats.org/wordprocessingml/2006/main" xmlns:w14="http://schemas.microsoft.com/office/word/2010/wordml" xmlns:w15="http://schemas.microsoft.com/office/word/2012/wordml" xmlns:w16cex="http://schemas.microsoft.com/office/word/2018/wordml/cex" xmlns:w16cid="http://schemas.microsoft.com/office/word/2016/wordml/cid" xmlns:w16="http://schemas.microsoft.com/office/word/2018/wordml" xmlns:w16sdtdh="http://schemas.microsoft.com/office/word/2020/wordml/sdtdatahash" xmlns:w16se="http://schemas.microsoft.com/office/word/2015/wordml/symex" xmlns:wpg="http://schemas.microsoft.com/office/word/2010/wordprocessingGroup" xmlns:wpi="http://schemas.microsoft.com/office/word/2010/wordprocessingInk" xmlns:wne="http://schemas.microsoft.com/office/word/2006/wordml" xmlns:wps="http://schemas.microsoft.com/office/word/2010/wordprocessingShape" mc:Ignorable="w14 w15 w16se w16cid w16 w16cex w16sdtdh wp14">
   <w:abstractNum w:abstractNumId="0" w15:restartNumberingAfterBreak="0">
+    <w:nsid w:val="127536E0"/>
+    <w:multiLevelType w:val="multilevel"/>
+    <w:tmpl w:val="DF06733E"/>
+    <w:lvl w:ilvl="0">
+      <w:start w:val="1"/>
+      <w:numFmt w:val="bullet"/>
+      <w:lvlText w:val="❖"/>
+      <w:lvlJc w:val="left"/>
+      <w:pPr>
+        <w:ind w:left="360" w:hanging="360"/>
+      </w:pPr>
+      <w:rPr>
+        <w:u w:val="none"/>
+      </w:rPr>
+    </w:lvl>
+    <w:lvl w:ilvl="1">
+      <w:start w:val="1"/>
+      <w:numFmt w:val="bullet"/>
+      <w:lvlText w:val="➢"/>
+      <w:lvlJc w:val="left"/>
+      <w:pPr>
+        <w:ind w:left="1080" w:hanging="360"/>
+      </w:pPr>
+      <w:rPr>
+        <w:u w:val="none"/>
+      </w:rPr>
+    </w:lvl>
+    <w:lvl w:ilvl="2">
+      <w:start w:val="1"/>
+      <w:numFmt w:val="bullet"/>
+      <w:lvlText w:val="▪"/>
+      <w:lvlJc w:val="left"/>
+      <w:pPr>
+        <w:ind w:left="1800" w:hanging="360"/>
+      </w:pPr>
+      <w:rPr>
+        <w:u w:val="none"/>
+      </w:rPr>
+    </w:lvl>
+    <w:lvl w:ilvl="3">
+      <w:start w:val="1"/>
+      <w:numFmt w:val="bullet"/>
+      <w:lvlText w:val="●"/>
+      <w:lvlJc w:val="left"/>
+      <w:pPr>
+        <w:ind w:left="2520" w:hanging="360"/>
+      </w:pPr>
+      <w:rPr>
+        <w:u w:val="none"/>
+      </w:rPr>
+    </w:lvl>
+    <w:lvl w:ilvl="4">
+      <w:start w:val="1"/>
+      <w:numFmt w:val="bullet"/>
+      <w:lvlText w:val="o"/>
+      <w:lvlJc w:val="left"/>
+      <w:pPr>
+        <w:ind w:left="3240" w:hanging="360"/>
+      </w:pPr>
+      <w:rPr>
+        <w:u w:val="none"/>
+      </w:rPr>
+    </w:lvl>
+    <w:lvl w:ilvl="5">
+      <w:start w:val="1"/>
+      <w:numFmt w:val="bullet"/>
+      <w:lvlText w:val="▪"/>
+      <w:lvlJc w:val="left"/>
+      <w:pPr>
+        <w:ind w:left="3960" w:hanging="360"/>
+      </w:pPr>
+      <w:rPr>
+        <w:u w:val="none"/>
+      </w:rPr>
+    </w:lvl>
+    <w:lvl w:ilvl="6">
+      <w:start w:val="1"/>
+      <w:numFmt w:val="bullet"/>
+      <w:lvlText w:val="●"/>
+      <w:lvlJc w:val="left"/>
+      <w:pPr>
+        <w:ind w:left="4680" w:hanging="360"/>
+      </w:pPr>
+      <w:rPr>
+        <w:u w:val="none"/>
+      </w:rPr>
+    </w:lvl>
+    <w:lvl w:ilvl="7">
+      <w:start w:val="1"/>
+      <w:numFmt w:val="bullet"/>
+      <w:lvlText w:val="o"/>
+      <w:lvlJc w:val="left"/>
+      <w:pPr>
+        <w:ind w:left="5400" w:hanging="360"/>
+      </w:pPr>
+      <w:rPr>
+        <w:u w:val="none"/>
+      </w:rPr>
+    </w:lvl>
+    <w:lvl w:ilvl="8">
+      <w:start w:val="1"/>
+      <w:numFmt w:val="bullet"/>
+      <w:lvlText w:val="▪"/>
+      <w:lvlJc w:val="left"/>
+      <w:pPr>
+        <w:ind w:left="6120" w:hanging="360"/>
+      </w:pPr>
+      <w:rPr>
+        <w:u w:val="none"/>
+      </w:rPr>
+    </w:lvl>
+  </w:abstractNum>
+  <w:abstractNum w:abstractNumId="1" w15:restartNumberingAfterBreak="0">
+    <w:nsid w:val="150B0276"/>
+    <w:multiLevelType w:val="multilevel"/>
+    <w:tmpl w:val="522495AC"/>
+    <w:lvl w:ilvl="0">
+      <w:start w:val="1"/>
+      <w:numFmt w:val="bullet"/>
+      <w:lvlText w:val="❖"/>
+      <w:lvlJc w:val="left"/>
+      <w:pPr>
+        <w:ind w:left="360" w:hanging="360"/>
+      </w:pPr>
+      <w:rPr>
+        <w:u w:val="none"/>
+      </w:rPr>
+    </w:lvl>
+    <w:lvl w:ilvl="1">
+      <w:start w:val="1"/>
+      <w:numFmt w:val="bullet"/>
+      <w:lvlText w:val="➢"/>
+      <w:lvlJc w:val="left"/>
+      <w:pPr>
+        <w:ind w:left="1080" w:hanging="360"/>
+      </w:pPr>
+      <w:rPr>
+        <w:u w:val="none"/>
+      </w:rPr>
+    </w:lvl>
+    <w:lvl w:ilvl="2">
+      <w:start w:val="1"/>
+      <w:numFmt w:val="bullet"/>
+      <w:lvlText w:val="▪"/>
+      <w:lvlJc w:val="left"/>
+      <w:pPr>
+        <w:ind w:left="1800" w:hanging="360"/>
+      </w:pPr>
+      <w:rPr>
+        <w:u w:val="none"/>
+      </w:rPr>
+    </w:lvl>
+    <w:lvl w:ilvl="3">
+      <w:start w:val="1"/>
+      <w:numFmt w:val="bullet"/>
+      <w:lvlText w:val="●"/>
+      <w:lvlJc w:val="left"/>
+      <w:pPr>
+        <w:ind w:left="2520" w:hanging="360"/>
+      </w:pPr>
+      <w:rPr>
+        <w:u w:val="none"/>
+      </w:rPr>
+    </w:lvl>
+    <w:lvl w:ilvl="4">
+      <w:start w:val="1"/>
+      <w:numFmt w:val="bullet"/>
+      <w:lvlText w:val="o"/>
+      <w:lvlJc w:val="left"/>
+      <w:pPr>
+        <w:ind w:left="3240" w:hanging="360"/>
+      </w:pPr>
+      <w:rPr>
+        <w:u w:val="none"/>
+      </w:rPr>
+    </w:lvl>
+    <w:lvl w:ilvl="5">
+      <w:start w:val="1"/>
+      <w:numFmt w:val="bullet"/>
+      <w:lvlText w:val="▪"/>
+      <w:lvlJc w:val="left"/>
+      <w:pPr>
+        <w:ind w:left="3960" w:hanging="360"/>
+      </w:pPr>
+      <w:rPr>
+        <w:u w:val="none"/>
+      </w:rPr>
+    </w:lvl>
+    <w:lvl w:ilvl="6">
+      <w:start w:val="1"/>
+      <w:numFmt w:val="bullet"/>
+      <w:lvlText w:val="●"/>
+      <w:lvlJc w:val="left"/>
+      <w:pPr>
+        <w:ind w:left="4680" w:hanging="360"/>
+      </w:pPr>
+      <w:rPr>
+        <w:u w:val="none"/>
+      </w:rPr>
+    </w:lvl>
+    <w:lvl w:ilvl="7">
+      <w:start w:val="1"/>
+      <w:numFmt w:val="bullet"/>
+      <w:lvlText w:val="o"/>
+      <w:lvlJc w:val="left"/>
+      <w:pPr>
+        <w:ind w:left="5400" w:hanging="360"/>
+      </w:pPr>
+      <w:rPr>
+        <w:u w:val="none"/>
+      </w:rPr>
+    </w:lvl>
+    <w:lvl w:ilvl="8">
+      <w:start w:val="1"/>
+      <w:numFmt w:val="bullet"/>
+      <w:lvlText w:val="▪"/>
+      <w:lvlJc w:val="left"/>
+      <w:pPr>
+        <w:ind w:left="6120" w:hanging="360"/>
+      </w:pPr>
+      <w:rPr>
+        <w:u w:val="none"/>
+      </w:rPr>
+    </w:lvl>
+  </w:abstractNum>
+  <w:abstractNum w:abstractNumId="2" w15:restartNumberingAfterBreak="0">
     <w:nsid w:val="18372A57"/>
     <w:multiLevelType w:val="multilevel"/>
     <w:tmpl w:val="16342EE6"/>
@@ -2455,7 +3238,120 @@
       </w:rPr>
     </w:lvl>
   </w:abstractNum>
-  <w:abstractNum w:abstractNumId="1" w15:restartNumberingAfterBreak="0">
+  <w:abstractNum w:abstractNumId="3" w15:restartNumberingAfterBreak="0">
+    <w:nsid w:val="18A364B5"/>
+    <w:multiLevelType w:val="multilevel"/>
+    <w:tmpl w:val="773A7B46"/>
+    <w:lvl w:ilvl="0">
+      <w:start w:val="1"/>
+      <w:numFmt w:val="bullet"/>
+      <w:lvlText w:val="❖"/>
+      <w:lvlJc w:val="left"/>
+      <w:pPr>
+        <w:ind w:left="360" w:hanging="360"/>
+      </w:pPr>
+      <w:rPr>
+        <w:u w:val="none"/>
+      </w:rPr>
+    </w:lvl>
+    <w:lvl w:ilvl="1">
+      <w:start w:val="1"/>
+      <w:numFmt w:val="bullet"/>
+      <w:lvlText w:val="➢"/>
+      <w:lvlJc w:val="left"/>
+      <w:pPr>
+        <w:ind w:left="1080" w:hanging="360"/>
+      </w:pPr>
+      <w:rPr>
+        <w:u w:val="none"/>
+      </w:rPr>
+    </w:lvl>
+    <w:lvl w:ilvl="2">
+      <w:start w:val="1"/>
+      <w:numFmt w:val="bullet"/>
+      <w:lvlText w:val="▪"/>
+      <w:lvlJc w:val="left"/>
+      <w:pPr>
+        <w:ind w:left="1800" w:hanging="360"/>
+      </w:pPr>
+      <w:rPr>
+        <w:u w:val="none"/>
+      </w:rPr>
+    </w:lvl>
+    <w:lvl w:ilvl="3">
+      <w:start w:val="1"/>
+      <w:numFmt w:val="bullet"/>
+      <w:lvlText w:val="●"/>
+      <w:lvlJc w:val="left"/>
+      <w:pPr>
+        <w:ind w:left="2520" w:hanging="360"/>
+      </w:pPr>
+      <w:rPr>
+        <w:u w:val="none"/>
+      </w:rPr>
+    </w:lvl>
+    <w:lvl w:ilvl="4">
+      <w:start w:val="1"/>
+      <w:numFmt w:val="bullet"/>
+      <w:lvlText w:val="o"/>
+      <w:lvlJc w:val="left"/>
+      <w:pPr>
+        <w:ind w:left="3240" w:hanging="360"/>
+      </w:pPr>
+      <w:rPr>
+        <w:u w:val="none"/>
+      </w:rPr>
+    </w:lvl>
+    <w:lvl w:ilvl="5">
+      <w:start w:val="1"/>
+      <w:numFmt w:val="bullet"/>
+      <w:lvlText w:val="▪"/>
+      <w:lvlJc w:val="left"/>
+      <w:pPr>
+        <w:ind w:left="3960" w:hanging="360"/>
+      </w:pPr>
+      <w:rPr>
+        <w:u w:val="none"/>
+      </w:rPr>
+    </w:lvl>
+    <w:lvl w:ilvl="6">
+      <w:start w:val="1"/>
+      <w:numFmt w:val="bullet"/>
+      <w:lvlText w:val="●"/>
+      <w:lvlJc w:val="left"/>
+      <w:pPr>
+        <w:ind w:left="4680" w:hanging="360"/>
+      </w:pPr>
+      <w:rPr>
+        <w:u w:val="none"/>
+      </w:rPr>
+    </w:lvl>
+    <w:lvl w:ilvl="7">
+      <w:start w:val="1"/>
+      <w:numFmt w:val="bullet"/>
+      <w:lvlText w:val="o"/>
+      <w:lvlJc w:val="left"/>
+      <w:pPr>
+        <w:ind w:left="5400" w:hanging="360"/>
+      </w:pPr>
+      <w:rPr>
+        <w:u w:val="none"/>
+      </w:rPr>
+    </w:lvl>
+    <w:lvl w:ilvl="8">
+      <w:start w:val="1"/>
+      <w:numFmt w:val="bullet"/>
+      <w:lvlText w:val="▪"/>
+      <w:lvlJc w:val="left"/>
+      <w:pPr>
+        <w:ind w:left="6120" w:hanging="360"/>
+      </w:pPr>
+      <w:rPr>
+        <w:u w:val="none"/>
+      </w:rPr>
+    </w:lvl>
+  </w:abstractNum>
+  <w:abstractNum w:abstractNumId="4" w15:restartNumberingAfterBreak="0">
     <w:nsid w:val="399B41DE"/>
     <w:multiLevelType w:val="multilevel"/>
     <w:tmpl w:val="37CCE504"/>
@@ -2568,7 +3464,7 @@
       </w:rPr>
     </w:lvl>
   </w:abstractNum>
-  <w:abstractNum w:abstractNumId="2" w15:restartNumberingAfterBreak="0">
+  <w:abstractNum w:abstractNumId="5" w15:restartNumberingAfterBreak="0">
     <w:nsid w:val="474150F1"/>
     <w:multiLevelType w:val="multilevel"/>
     <w:tmpl w:val="E73458A8"/>
@@ -2681,7 +3577,7 @@
       </w:rPr>
     </w:lvl>
   </w:abstractNum>
-  <w:abstractNum w:abstractNumId="3" w15:restartNumberingAfterBreak="0">
+  <w:abstractNum w:abstractNumId="6" w15:restartNumberingAfterBreak="0">
     <w:nsid w:val="5656702E"/>
     <w:multiLevelType w:val="multilevel"/>
     <w:tmpl w:val="B3FA35BC"/>
@@ -2794,7 +3690,233 @@
       </w:rPr>
     </w:lvl>
   </w:abstractNum>
-  <w:abstractNum w:abstractNumId="4" w15:restartNumberingAfterBreak="0">
+  <w:abstractNum w:abstractNumId="7" w15:restartNumberingAfterBreak="0">
+    <w:nsid w:val="5A8C6E17"/>
+    <w:multiLevelType w:val="multilevel"/>
+    <w:tmpl w:val="71AC6FAC"/>
+    <w:lvl w:ilvl="0">
+      <w:start w:val="1"/>
+      <w:numFmt w:val="bullet"/>
+      <w:lvlText w:val="●"/>
+      <w:lvlJc w:val="left"/>
+      <w:pPr>
+        <w:ind w:left="720" w:hanging="360"/>
+      </w:pPr>
+      <w:rPr>
+        <w:u w:val="none"/>
+      </w:rPr>
+    </w:lvl>
+    <w:lvl w:ilvl="1">
+      <w:start w:val="1"/>
+      <w:numFmt w:val="bullet"/>
+      <w:lvlText w:val="○"/>
+      <w:lvlJc w:val="left"/>
+      <w:pPr>
+        <w:ind w:left="1440" w:hanging="360"/>
+      </w:pPr>
+      <w:rPr>
+        <w:u w:val="none"/>
+      </w:rPr>
+    </w:lvl>
+    <w:lvl w:ilvl="2">
+      <w:start w:val="1"/>
+      <w:numFmt w:val="bullet"/>
+      <w:lvlText w:val="■"/>
+      <w:lvlJc w:val="left"/>
+      <w:pPr>
+        <w:ind w:left="2160" w:hanging="360"/>
+      </w:pPr>
+      <w:rPr>
+        <w:u w:val="none"/>
+      </w:rPr>
+    </w:lvl>
+    <w:lvl w:ilvl="3">
+      <w:start w:val="1"/>
+      <w:numFmt w:val="bullet"/>
+      <w:lvlText w:val="●"/>
+      <w:lvlJc w:val="left"/>
+      <w:pPr>
+        <w:ind w:left="2880" w:hanging="360"/>
+      </w:pPr>
+      <w:rPr>
+        <w:u w:val="none"/>
+      </w:rPr>
+    </w:lvl>
+    <w:lvl w:ilvl="4">
+      <w:start w:val="1"/>
+      <w:numFmt w:val="bullet"/>
+      <w:lvlText w:val="○"/>
+      <w:lvlJc w:val="left"/>
+      <w:pPr>
+        <w:ind w:left="3600" w:hanging="360"/>
+      </w:pPr>
+      <w:rPr>
+        <w:u w:val="none"/>
+      </w:rPr>
+    </w:lvl>
+    <w:lvl w:ilvl="5">
+      <w:start w:val="1"/>
+      <w:numFmt w:val="bullet"/>
+      <w:lvlText w:val="■"/>
+      <w:lvlJc w:val="left"/>
+      <w:pPr>
+        <w:ind w:left="4320" w:hanging="360"/>
+      </w:pPr>
+      <w:rPr>
+        <w:u w:val="none"/>
+      </w:rPr>
+    </w:lvl>
+    <w:lvl w:ilvl="6">
+      <w:start w:val="1"/>
+      <w:numFmt w:val="bullet"/>
+      <w:lvlText w:val="●"/>
+      <w:lvlJc w:val="left"/>
+      <w:pPr>
+        <w:ind w:left="5040" w:hanging="360"/>
+      </w:pPr>
+      <w:rPr>
+        <w:u w:val="none"/>
+      </w:rPr>
+    </w:lvl>
+    <w:lvl w:ilvl="7">
+      <w:start w:val="1"/>
+      <w:numFmt w:val="bullet"/>
+      <w:lvlText w:val="○"/>
+      <w:lvlJc w:val="left"/>
+      <w:pPr>
+        <w:ind w:left="5760" w:hanging="360"/>
+      </w:pPr>
+      <w:rPr>
+        <w:u w:val="none"/>
+      </w:rPr>
+    </w:lvl>
+    <w:lvl w:ilvl="8">
+      <w:start w:val="1"/>
+      <w:numFmt w:val="bullet"/>
+      <w:lvlText w:val="■"/>
+      <w:lvlJc w:val="left"/>
+      <w:pPr>
+        <w:ind w:left="6480" w:hanging="360"/>
+      </w:pPr>
+      <w:rPr>
+        <w:u w:val="none"/>
+      </w:rPr>
+    </w:lvl>
+  </w:abstractNum>
+  <w:abstractNum w:abstractNumId="8" w15:restartNumberingAfterBreak="0">
+    <w:nsid w:val="608810C4"/>
+    <w:multiLevelType w:val="multilevel"/>
+    <w:tmpl w:val="A7B08DFC"/>
+    <w:lvl w:ilvl="0">
+      <w:start w:val="1"/>
+      <w:numFmt w:val="bullet"/>
+      <w:lvlText w:val="●"/>
+      <w:lvlJc w:val="left"/>
+      <w:pPr>
+        <w:ind w:left="720" w:hanging="360"/>
+      </w:pPr>
+      <w:rPr>
+        <w:u w:val="none"/>
+      </w:rPr>
+    </w:lvl>
+    <w:lvl w:ilvl="1">
+      <w:start w:val="1"/>
+      <w:numFmt w:val="bullet"/>
+      <w:lvlText w:val="○"/>
+      <w:lvlJc w:val="left"/>
+      <w:pPr>
+        <w:ind w:left="1440" w:hanging="360"/>
+      </w:pPr>
+      <w:rPr>
+        <w:u w:val="none"/>
+      </w:rPr>
+    </w:lvl>
+    <w:lvl w:ilvl="2">
+      <w:start w:val="1"/>
+      <w:numFmt w:val="bullet"/>
+      <w:lvlText w:val="■"/>
+      <w:lvlJc w:val="left"/>
+      <w:pPr>
+        <w:ind w:left="2160" w:hanging="360"/>
+      </w:pPr>
+      <w:rPr>
+        <w:u w:val="none"/>
+      </w:rPr>
+    </w:lvl>
+    <w:lvl w:ilvl="3">
+      <w:start w:val="1"/>
+      <w:numFmt w:val="bullet"/>
+      <w:lvlText w:val="●"/>
+      <w:lvlJc w:val="left"/>
+      <w:pPr>
+        <w:ind w:left="2880" w:hanging="360"/>
+      </w:pPr>
+      <w:rPr>
+        <w:u w:val="none"/>
+      </w:rPr>
+    </w:lvl>
+    <w:lvl w:ilvl="4">
+      <w:start w:val="1"/>
+      <w:numFmt w:val="bullet"/>
+      <w:lvlText w:val="○"/>
+      <w:lvlJc w:val="left"/>
+      <w:pPr>
+        <w:ind w:left="3600" w:hanging="360"/>
+      </w:pPr>
+      <w:rPr>
+        <w:u w:val="none"/>
+      </w:rPr>
+    </w:lvl>
+    <w:lvl w:ilvl="5">
+      <w:start w:val="1"/>
+      <w:numFmt w:val="bullet"/>
+      <w:lvlText w:val="■"/>
+      <w:lvlJc w:val="left"/>
+      <w:pPr>
+        <w:ind w:left="4320" w:hanging="360"/>
+      </w:pPr>
+      <w:rPr>
+        <w:u w:val="none"/>
+      </w:rPr>
+    </w:lvl>
+    <w:lvl w:ilvl="6">
+      <w:start w:val="1"/>
+      <w:numFmt w:val="bullet"/>
+      <w:lvlText w:val="●"/>
+      <w:lvlJc w:val="left"/>
+      <w:pPr>
+        <w:ind w:left="5040" w:hanging="360"/>
+      </w:pPr>
+      <w:rPr>
+        <w:u w:val="none"/>
+      </w:rPr>
+    </w:lvl>
+    <w:lvl w:ilvl="7">
+      <w:start w:val="1"/>
+      <w:numFmt w:val="bullet"/>
+      <w:lvlText w:val="○"/>
+      <w:lvlJc w:val="left"/>
+      <w:pPr>
+        <w:ind w:left="5760" w:hanging="360"/>
+      </w:pPr>
+      <w:rPr>
+        <w:u w:val="none"/>
+      </w:rPr>
+    </w:lvl>
+    <w:lvl w:ilvl="8">
+      <w:start w:val="1"/>
+      <w:numFmt w:val="bullet"/>
+      <w:lvlText w:val="■"/>
+      <w:lvlJc w:val="left"/>
+      <w:pPr>
+        <w:ind w:left="6480" w:hanging="360"/>
+      </w:pPr>
+      <w:rPr>
+        <w:u w:val="none"/>
+      </w:rPr>
+    </w:lvl>
+  </w:abstractNum>
+  <w:abstractNum w:abstractNumId="9" w15:restartNumberingAfterBreak="0">
     <w:nsid w:val="77AD7F30"/>
     <w:multiLevelType w:val="multilevel"/>
     <w:tmpl w:val="624C6EFA"/>
@@ -2907,20 +4029,35 @@
       </w:rPr>
     </w:lvl>
   </w:abstractNum>
-  <w:num w:numId="1" w16cid:durableId="422603864">
+  <w:num w:numId="1" w16cid:durableId="552039848">
+    <w:abstractNumId w:val="7"/>
+  </w:num>
+  <w:num w:numId="2" w16cid:durableId="1374186731">
+    <w:abstractNumId w:val="1"/>
+  </w:num>
+  <w:num w:numId="3" w16cid:durableId="897086730">
+    <w:abstractNumId w:val="0"/>
+  </w:num>
+  <w:num w:numId="4" w16cid:durableId="1047413057">
+    <w:abstractNumId w:val="3"/>
+  </w:num>
+  <w:num w:numId="5" w16cid:durableId="2033065228">
+    <w:abstractNumId w:val="8"/>
+  </w:num>
+  <w:num w:numId="6" w16cid:durableId="1606352911">
+    <w:abstractNumId w:val="2"/>
+  </w:num>
+  <w:num w:numId="7" w16cid:durableId="616840374">
     <w:abstractNumId w:val="4"/>
   </w:num>
-  <w:num w:numId="2" w16cid:durableId="1606352911">
-    <w:abstractNumId w:val="0"/>
+  <w:num w:numId="8" w16cid:durableId="201745017">
+    <w:abstractNumId w:val="5"/>
   </w:num>
-  <w:num w:numId="3" w16cid:durableId="616840374">
-    <w:abstractNumId w:val="1"/>
+  <w:num w:numId="9" w16cid:durableId="1825706858">
+    <w:abstractNumId w:val="6"/>
   </w:num>
-  <w:num w:numId="4" w16cid:durableId="201745017">
-    <w:abstractNumId w:val="2"/>
-  </w:num>
-  <w:num w:numId="5" w16cid:durableId="1825706858">
-    <w:abstractNumId w:val="3"/>
+  <w:num w:numId="10" w16cid:durableId="422603864">
+    <w:abstractNumId w:val="9"/>
   </w:num>
 </w:numbering>
 </file>
@@ -3031,7 +4168,7 @@
     <w:lsdException w:name="Body Text Indent 2" w:semiHidden="1" w:unhideWhenUsed="1"/>
     <w:lsdException w:name="Body Text Indent 3" w:semiHidden="1" w:unhideWhenUsed="1"/>
     <w:lsdException w:name="Block Text" w:semiHidden="1" w:unhideWhenUsed="1"/>
-    <w:lsdException w:name="Hyperlink" w:semiHidden="1" w:unhideWhenUsed="1"/>
+    <w:lsdException w:name="Hyperlink" w:semiHidden="1" w:unhideWhenUsed="1" w:qFormat="1"/>
     <w:lsdException w:name="FollowedHyperlink" w:semiHidden="1" w:unhideWhenUsed="1"/>
     <w:lsdException w:name="Strong" w:uiPriority="22" w:qFormat="1"/>
     <w:lsdException w:name="Emphasis" w:uiPriority="20" w:qFormat="1"/>
@@ -3450,7 +4587,6 @@
   <w:style w:type="character" w:default="1" w:styleId="DefaultParagraphFont">
     <w:name w:val="Default Paragraph Font"/>
     <w:uiPriority w:val="1"/>
-    <w:semiHidden/>
     <w:unhideWhenUsed/>
   </w:style>
   <w:style w:type="table" w:default="1" w:styleId="TableNormal">
@@ -3528,33 +4664,10 @@
     <w:basedOn w:val="DefaultParagraphFont"/>
     <w:uiPriority w:val="99"/>
     <w:unhideWhenUsed/>
-    <w:rsid w:val="00950D9C"/>
+    <w:qFormat/>
+    <w:rsid w:val="00833176"/>
     <w:rPr>
       <w:color w:val="0000FF" w:themeColor="hyperlink"/>
-      <w:u w:val="single"/>
-    </w:rPr>
-  </w:style>
-  <w:style w:type="character" w:styleId="UnresolvedMention">
-    <w:name w:val="Unresolved Mention"/>
-    <w:basedOn w:val="DefaultParagraphFont"/>
-    <w:uiPriority w:val="99"/>
-    <w:semiHidden/>
-    <w:unhideWhenUsed/>
-    <w:rsid w:val="00950D9C"/>
-    <w:rPr>
-      <w:color w:val="605E5C"/>
-      <w:shd w:val="clear" w:color="auto" w:fill="E1DFDD"/>
-    </w:rPr>
-  </w:style>
-  <w:style w:type="character" w:styleId="FollowedHyperlink">
-    <w:name w:val="FollowedHyperlink"/>
-    <w:basedOn w:val="DefaultParagraphFont"/>
-    <w:uiPriority w:val="99"/>
-    <w:semiHidden/>
-    <w:unhideWhenUsed/>
-    <w:rsid w:val="00CA639D"/>
-    <w:rPr>
-      <w:color w:val="800080" w:themeColor="followedHyperlink"/>
       <w:u w:val="single"/>
     </w:rPr>
   </w:style>

</xml_diff>